<commit_message>
uploaded a certain amount of files
</commit_message>
<xml_diff>
--- a/files/Matières/LLCE/T1/portfolio/Building and Expressing Yourself and(or) Travels/For examinators Building and Expressing Yourself and(or) Travels - Copie.docx
+++ b/files/Matières/LLCE/T1/portfolio/Building and Expressing Yourself and(or) Travels/For examinators Building and Expressing Yourself and(or) Travels - Copie.docx
@@ -1,6 +1,6 @@
 
 <file path=word/document.xml><?xml version="1.0" encoding="utf-8"?>
-<w:document xmlns:wpc="http://schemas.microsoft.com/office/word/2010/wordprocessingCanvas" xmlns:cx="http://schemas.microsoft.com/office/drawing/2014/chartex" xmlns:cx1="http://schemas.microsoft.com/office/drawing/2015/9/8/chartex" xmlns:cx2="http://schemas.microsoft.com/office/drawing/2015/10/21/chartex" xmlns:cx3="http://schemas.microsoft.com/office/drawing/2016/5/9/chartex" xmlns:cx4="http://schemas.microsoft.com/office/drawing/2016/5/10/chartex" xmlns:cx5="http://schemas.microsoft.com/office/drawing/2016/5/11/chartex" xmlns:cx6="http://schemas.microsoft.com/office/drawing/2016/5/12/chartex" xmlns:cx7="http://schemas.microsoft.com/office/drawing/2016/5/13/chartex" xmlns:cx8="http://schemas.microsoft.com/office/drawing/2016/5/14/chartex" xmlns:mc="http://schemas.openxmlformats.org/markup-compatibility/2006" xmlns:aink="http://schemas.microsoft.com/office/drawing/2016/ink" xmlns:am3d="http://schemas.microsoft.com/office/drawing/2017/model3d" xmlns:o="urn:schemas-microsoft-com:office:office" xmlns:r="http://schemas.openxmlformats.org/officeDocument/2006/relationships" xmlns:m="http://schemas.openxmlformats.org/officeDocument/2006/math" xmlns:v="urn:schemas-microsoft-com:vml" xmlns:wp14="http://schemas.microsoft.com/office/word/2010/wordprocessingDrawing" xmlns:wp="http://schemas.openxmlformats.org/drawingml/2006/wordprocessingDrawing" xmlns:w10="urn:schemas-microsoft-com:office:word" xmlns:w="http://schemas.openxmlformats.org/wordprocessingml/2006/main" xmlns:w14="http://schemas.microsoft.com/office/word/2010/wordml" xmlns:w15="http://schemas.microsoft.com/office/word/2012/wordml" xmlns:w16cex="http://schemas.microsoft.com/office/word/2018/wordml/cex" xmlns:w16cid="http://schemas.microsoft.com/office/word/2016/wordml/cid" xmlns:w16="http://schemas.microsoft.com/office/word/2018/wordml" xmlns:w16se="http://schemas.microsoft.com/office/word/2015/wordml/symex" xmlns:wpg="http://schemas.microsoft.com/office/word/2010/wordprocessingGroup" xmlns:wpi="http://schemas.microsoft.com/office/word/2010/wordprocessingInk" xmlns:wne="http://schemas.microsoft.com/office/word/2006/wordml" xmlns:wps="http://schemas.microsoft.com/office/word/2010/wordprocessingShape" mc:Ignorable="w14 w15 w16se w16cid w16 w16cex wp14">
+<w:document xmlns:wpc="http://schemas.microsoft.com/office/word/2010/wordprocessingCanvas" xmlns:cx="http://schemas.microsoft.com/office/drawing/2014/chartex" xmlns:cx1="http://schemas.microsoft.com/office/drawing/2015/9/8/chartex" xmlns:cx2="http://schemas.microsoft.com/office/drawing/2015/10/21/chartex" xmlns:cx3="http://schemas.microsoft.com/office/drawing/2016/5/9/chartex" xmlns:cx4="http://schemas.microsoft.com/office/drawing/2016/5/10/chartex" xmlns:cx5="http://schemas.microsoft.com/office/drawing/2016/5/11/chartex" xmlns:cx6="http://schemas.microsoft.com/office/drawing/2016/5/12/chartex" xmlns:cx7="http://schemas.microsoft.com/office/drawing/2016/5/13/chartex" xmlns:cx8="http://schemas.microsoft.com/office/drawing/2016/5/14/chartex" xmlns:mc="http://schemas.openxmlformats.org/markup-compatibility/2006" xmlns:aink="http://schemas.microsoft.com/office/drawing/2016/ink" xmlns:am3d="http://schemas.microsoft.com/office/drawing/2017/model3d" xmlns:o="urn:schemas-microsoft-com:office:office" xmlns:r="http://schemas.openxmlformats.org/officeDocument/2006/relationships" xmlns:m="http://schemas.openxmlformats.org/officeDocument/2006/math" xmlns:v="urn:schemas-microsoft-com:vml" xmlns:wp14="http://schemas.microsoft.com/office/word/2010/wordprocessingDrawing" xmlns:wp="http://schemas.openxmlformats.org/drawingml/2006/wordprocessingDrawing" xmlns:w10="urn:schemas-microsoft-com:office:word" xmlns:w="http://schemas.openxmlformats.org/wordprocessingml/2006/main" xmlns:w14="http://schemas.microsoft.com/office/word/2010/wordml" xmlns:w15="http://schemas.microsoft.com/office/word/2012/wordml" xmlns:w16cex="http://schemas.microsoft.com/office/word/2018/wordml/cex" xmlns:w16cid="http://schemas.microsoft.com/office/word/2016/wordml/cid" xmlns:w16="http://schemas.microsoft.com/office/word/2018/wordml" xmlns:w16sdtdh="http://schemas.microsoft.com/office/word/2020/wordml/sdtdatahash" xmlns:w16se="http://schemas.microsoft.com/office/word/2015/wordml/symex" xmlns:wpg="http://schemas.microsoft.com/office/word/2010/wordprocessingGroup" xmlns:wpi="http://schemas.microsoft.com/office/word/2010/wordprocessingInk" xmlns:wne="http://schemas.microsoft.com/office/word/2006/wordml" xmlns:wps="http://schemas.microsoft.com/office/word/2010/wordprocessingShape" mc:Ignorable="w14 w15 w16se w16cid w16 w16cex w16sdtdh wp14">
   <w:body>
     <w:p>
       <w:pPr>
@@ -465,13 +465,15 @@
     <w:p>
       <w:pPr>
         <w:rPr>
-          <w:sz w:val="22"/>
-          <w:szCs w:val="20"/>
-          <w:lang w:val="en-GB"/>
-        </w:rPr>
-      </w:pPr>
-      <w:r>
-        <w:rPr>
+          <w:color w:val="595959" w:themeColor="text1" w:themeTint="A6"/>
+          <w:sz w:val="22"/>
+          <w:szCs w:val="20"/>
+          <w:lang w:val="en-GB"/>
+        </w:rPr>
+      </w:pPr>
+      <w:r>
+        <w:rPr>
+          <w:color w:val="595959" w:themeColor="text1" w:themeTint="A6"/>
           <w:sz w:val="22"/>
           <w:szCs w:val="20"/>
           <w:lang w:val="en-GB"/>
@@ -482,30 +484,51 @@
     <w:p>
       <w:pPr>
         <w:rPr>
-          <w:sz w:val="22"/>
-          <w:szCs w:val="20"/>
-          <w:lang w:val="en-GB"/>
-        </w:rPr>
-      </w:pPr>
-      <w:r>
-        <w:rPr>
-          <w:sz w:val="22"/>
-          <w:szCs w:val="20"/>
-          <w:lang w:val="en-GB"/>
-        </w:rPr>
-        <w:t>In all, the whole episode lasts no more than twenty minutes. As they leave, one of the men shouts at Hugo: ‘You had no mercy on us, when we were unemployed for years!’ […]</w:t>
-      </w:r>
-    </w:p>
-    <w:p>
-      <w:pPr>
-        <w:rPr>
-          <w:sz w:val="22"/>
-          <w:szCs w:val="20"/>
-          <w:lang w:val="en-GB"/>
-        </w:rPr>
-      </w:pPr>
-      <w:r>
-        <w:rPr>
+          <w:color w:val="595959" w:themeColor="text1" w:themeTint="A6"/>
+          <w:sz w:val="22"/>
+          <w:szCs w:val="20"/>
+          <w:lang w:val="en-GB"/>
+        </w:rPr>
+      </w:pPr>
+      <w:r>
+        <w:rPr>
+          <w:color w:val="595959" w:themeColor="text1" w:themeTint="A6"/>
+          <w:sz w:val="22"/>
+          <w:szCs w:val="20"/>
+          <w:lang w:val="en-GB"/>
+        </w:rPr>
+        <w:t xml:space="preserve">In all, the whole episode lasts no more than twenty minutes. As they leave, one of the men shouts at Hugo: </w:t>
+      </w:r>
+      <w:r>
+        <w:rPr>
+          <w:sz w:val="22"/>
+          <w:szCs w:val="20"/>
+          <w:lang w:val="en-GB"/>
+        </w:rPr>
+        <w:t>‘You had no mercy on us, when we were unemployed for years!’</w:t>
+      </w:r>
+      <w:r>
+        <w:rPr>
+          <w:color w:val="595959" w:themeColor="text1" w:themeTint="A6"/>
+          <w:sz w:val="22"/>
+          <w:szCs w:val="20"/>
+          <w:lang w:val="en-GB"/>
+        </w:rPr>
+        <w:t xml:space="preserve"> […]</w:t>
+      </w:r>
+    </w:p>
+    <w:p>
+      <w:pPr>
+        <w:rPr>
+          <w:color w:val="595959" w:themeColor="text1" w:themeTint="A6"/>
+          <w:sz w:val="22"/>
+          <w:szCs w:val="20"/>
+          <w:lang w:val="en-GB"/>
+        </w:rPr>
+      </w:pPr>
+      <w:r>
+        <w:rPr>
+          <w:color w:val="595959" w:themeColor="text1" w:themeTint="A6"/>
           <w:sz w:val="22"/>
           <w:szCs w:val="20"/>
           <w:lang w:val="en-GB"/>
@@ -515,6 +538,7 @@
       <w:proofErr w:type="spellStart"/>
       <w:r>
         <w:rPr>
+          <w:color w:val="595959" w:themeColor="text1" w:themeTint="A6"/>
           <w:sz w:val="22"/>
           <w:szCs w:val="20"/>
           <w:lang w:val="en-GB"/>
@@ -524,6 +548,7 @@
       <w:proofErr w:type="spellEnd"/>
       <w:r>
         <w:rPr>
+          <w:color w:val="595959" w:themeColor="text1" w:themeTint="A6"/>
           <w:sz w:val="22"/>
           <w:szCs w:val="20"/>
           <w:lang w:val="en-GB"/>
@@ -534,13 +559,15 @@
     <w:p>
       <w:pPr>
         <w:rPr>
-          <w:sz w:val="22"/>
-          <w:szCs w:val="20"/>
-          <w:lang w:val="en-GB"/>
-        </w:rPr>
-      </w:pPr>
-      <w:r>
-        <w:rPr>
+          <w:color w:val="595959" w:themeColor="text1" w:themeTint="A6"/>
+          <w:sz w:val="22"/>
+          <w:szCs w:val="20"/>
+          <w:lang w:val="en-GB"/>
+        </w:rPr>
+      </w:pPr>
+      <w:r>
+        <w:rPr>
+          <w:color w:val="595959" w:themeColor="text1" w:themeTint="A6"/>
           <w:sz w:val="22"/>
           <w:szCs w:val="20"/>
           <w:lang w:val="en-GB"/>
@@ -550,6 +577,7 @@
       <w:proofErr w:type="spellStart"/>
       <w:r>
         <w:rPr>
+          <w:color w:val="595959" w:themeColor="text1" w:themeTint="A6"/>
           <w:sz w:val="22"/>
           <w:szCs w:val="20"/>
           <w:lang w:val="en-GB"/>
@@ -559,6 +587,7 @@
       <w:proofErr w:type="spellEnd"/>
       <w:r>
         <w:rPr>
+          <w:color w:val="595959" w:themeColor="text1" w:themeTint="A6"/>
           <w:sz w:val="22"/>
           <w:szCs w:val="20"/>
           <w:lang w:val="en-GB"/>
@@ -568,6 +597,7 @@
       <w:proofErr w:type="spellStart"/>
       <w:r>
         <w:rPr>
+          <w:color w:val="595959" w:themeColor="text1" w:themeTint="A6"/>
           <w:sz w:val="22"/>
           <w:szCs w:val="20"/>
           <w:lang w:val="en-GB"/>
@@ -577,6 +607,7 @@
       <w:proofErr w:type="spellEnd"/>
       <w:r>
         <w:rPr>
+          <w:color w:val="595959" w:themeColor="text1" w:themeTint="A6"/>
           <w:sz w:val="22"/>
           <w:szCs w:val="20"/>
           <w:lang w:val="en-GB"/>
@@ -587,13 +618,15 @@
     <w:p>
       <w:pPr>
         <w:rPr>
-          <w:sz w:val="22"/>
-          <w:szCs w:val="20"/>
-          <w:lang w:val="en-GB"/>
-        </w:rPr>
-      </w:pPr>
-      <w:r>
-        <w:rPr>
+          <w:color w:val="595959" w:themeColor="text1" w:themeTint="A6"/>
+          <w:sz w:val="22"/>
+          <w:szCs w:val="20"/>
+          <w:lang w:val="en-GB"/>
+        </w:rPr>
+      </w:pPr>
+      <w:r>
+        <w:rPr>
+          <w:color w:val="595959" w:themeColor="text1" w:themeTint="A6"/>
           <w:sz w:val="22"/>
           <w:szCs w:val="20"/>
           <w:lang w:val="en-GB"/>
@@ -603,6 +636,7 @@
       <w:proofErr w:type="spellStart"/>
       <w:r>
         <w:rPr>
+          <w:color w:val="595959" w:themeColor="text1" w:themeTint="A6"/>
           <w:sz w:val="22"/>
           <w:szCs w:val="20"/>
           <w:lang w:val="en-GB"/>
@@ -612,15 +646,51 @@
       <w:proofErr w:type="spellEnd"/>
       <w:r>
         <w:rPr>
-          <w:sz w:val="22"/>
-          <w:szCs w:val="20"/>
-          <w:lang w:val="en-GB"/>
-        </w:rPr>
-        <w:t xml:space="preserve"> entered the Schindler flat and found the bedroom in chaos. Furniture was broken and there were splashes of blood everywhere. </w:t>
+          <w:color w:val="595959" w:themeColor="text1" w:themeTint="A6"/>
+          <w:sz w:val="22"/>
+          <w:szCs w:val="20"/>
+          <w:lang w:val="en-GB"/>
+        </w:rPr>
+        <w:t xml:space="preserve"> entered the Schindler flat and found the </w:t>
+      </w:r>
+      <w:r>
+        <w:rPr>
+          <w:sz w:val="22"/>
+          <w:szCs w:val="20"/>
+          <w:lang w:val="en-GB"/>
+        </w:rPr>
+        <w:t>bedroom in chaos.</w:t>
+      </w:r>
+      <w:r>
+        <w:rPr>
+          <w:color w:val="595959" w:themeColor="text1" w:themeTint="A6"/>
+          <w:sz w:val="22"/>
+          <w:szCs w:val="20"/>
+          <w:lang w:val="en-GB"/>
+        </w:rPr>
+        <w:t xml:space="preserve"> </w:t>
+      </w:r>
+      <w:r>
+        <w:rPr>
+          <w:sz w:val="22"/>
+          <w:szCs w:val="20"/>
+          <w:lang w:val="en-GB"/>
+        </w:rPr>
+        <w:t>Furniture was broken</w:t>
+      </w:r>
+      <w:r>
+        <w:rPr>
+          <w:color w:val="595959" w:themeColor="text1" w:themeTint="A6"/>
+          <w:sz w:val="22"/>
+          <w:szCs w:val="20"/>
+          <w:lang w:val="en-GB"/>
+        </w:rPr>
+        <w:t xml:space="preserve"> and there were splashes of blood everywhere. </w:t>
       </w:r>
       <w:proofErr w:type="spellStart"/>
       <w:r>
         <w:rPr>
+          <w:color w:val="595959" w:themeColor="text1" w:themeTint="A6"/>
           <w:sz w:val="22"/>
           <w:szCs w:val="20"/>
           <w:lang w:val="en-GB"/>
@@ -630,15 +700,68 @@
       <w:proofErr w:type="spellEnd"/>
       <w:r>
         <w:rPr>
-          <w:sz w:val="22"/>
-          <w:szCs w:val="20"/>
-          <w:lang w:val="en-GB"/>
-        </w:rPr>
-        <w:t xml:space="preserve"> describes how shocked he was at Hugo’s state. He has a 10 cm gash on his head that was bleeding heavily and was deep enough to reveal his skull. His arm and leg were also injured. Just as Dr </w:t>
+          <w:color w:val="595959" w:themeColor="text1" w:themeTint="A6"/>
+          <w:sz w:val="22"/>
+          <w:szCs w:val="20"/>
+          <w:lang w:val="en-GB"/>
+        </w:rPr>
+        <w:t xml:space="preserve"> describes how shocked he was at Hugo’s state. He has a </w:t>
+      </w:r>
+      <w:r>
+        <w:rPr>
+          <w:sz w:val="22"/>
+          <w:szCs w:val="20"/>
+          <w:lang w:val="en-GB"/>
+        </w:rPr>
+        <w:t>10 cm gash</w:t>
+      </w:r>
+      <w:r>
+        <w:rPr>
+          <w:color w:val="595959" w:themeColor="text1" w:themeTint="A6"/>
+          <w:sz w:val="22"/>
+          <w:szCs w:val="20"/>
+          <w:lang w:val="en-GB"/>
+        </w:rPr>
+        <w:t xml:space="preserve"> on his head that was </w:t>
+      </w:r>
+      <w:r>
+        <w:rPr>
+          <w:sz w:val="22"/>
+          <w:szCs w:val="20"/>
+          <w:lang w:val="en-GB"/>
+        </w:rPr>
+        <w:t>bleeding heavily</w:t>
+      </w:r>
+      <w:r>
+        <w:rPr>
+          <w:color w:val="595959" w:themeColor="text1" w:themeTint="A6"/>
+          <w:sz w:val="22"/>
+          <w:szCs w:val="20"/>
+          <w:lang w:val="en-GB"/>
+        </w:rPr>
+        <w:t xml:space="preserve"> and was deep enough to reveal his skull. His arm and leg were also </w:t>
+      </w:r>
+      <w:r>
+        <w:rPr>
+          <w:sz w:val="22"/>
+          <w:szCs w:val="20"/>
+          <w:lang w:val="en-GB"/>
+        </w:rPr>
+        <w:t>injured</w:t>
+      </w:r>
+      <w:r>
+        <w:rPr>
+          <w:color w:val="595959" w:themeColor="text1" w:themeTint="A6"/>
+          <w:sz w:val="22"/>
+          <w:szCs w:val="20"/>
+          <w:lang w:val="en-GB"/>
+        </w:rPr>
+        <w:t xml:space="preserve">. Just as Dr </w:t>
       </w:r>
       <w:proofErr w:type="spellStart"/>
       <w:r>
         <w:rPr>
+          <w:color w:val="595959" w:themeColor="text1" w:themeTint="A6"/>
           <w:sz w:val="22"/>
           <w:szCs w:val="20"/>
           <w:lang w:val="en-GB"/>
@@ -648,23 +771,60 @@
       <w:proofErr w:type="spellEnd"/>
       <w:r>
         <w:rPr>
-          <w:sz w:val="22"/>
-          <w:szCs w:val="20"/>
-          <w:lang w:val="en-GB"/>
-        </w:rPr>
-        <w:t xml:space="preserve"> is bandaging Hugo up, three members of the Gestapo arrive in the flat. Upon seeing the doctor, they scream at him, ‘What are you doing here?!’ </w:t>
-      </w:r>
-    </w:p>
-    <w:p>
-      <w:pPr>
-        <w:rPr>
-          <w:sz w:val="22"/>
-          <w:szCs w:val="20"/>
-          <w:lang w:val="en-GB"/>
-        </w:rPr>
-      </w:pPr>
-      <w:r>
-        <w:rPr>
+          <w:color w:val="595959" w:themeColor="text1" w:themeTint="A6"/>
+          <w:sz w:val="22"/>
+          <w:szCs w:val="20"/>
+          <w:lang w:val="en-GB"/>
+        </w:rPr>
+        <w:t xml:space="preserve"> is bandaging Hugo up, three members of the Gestapo arrive in the flat. Upon seeing the doctor, </w:t>
+      </w:r>
+      <w:r>
+        <w:rPr>
+          <w:sz w:val="22"/>
+          <w:szCs w:val="20"/>
+          <w:lang w:val="en-GB"/>
+        </w:rPr>
+        <w:t>they scream</w:t>
+      </w:r>
+      <w:r>
+        <w:rPr>
+          <w:color w:val="595959" w:themeColor="text1" w:themeTint="A6"/>
+          <w:sz w:val="22"/>
+          <w:szCs w:val="20"/>
+          <w:lang w:val="en-GB"/>
+        </w:rPr>
+        <w:t xml:space="preserve"> at him, </w:t>
+      </w:r>
+      <w:r>
+        <w:rPr>
+          <w:sz w:val="22"/>
+          <w:szCs w:val="20"/>
+          <w:lang w:val="en-GB"/>
+        </w:rPr>
+        <w:t>‘What are you doing here?!’</w:t>
+      </w:r>
+      <w:r>
+        <w:rPr>
+          <w:color w:val="595959" w:themeColor="text1" w:themeTint="A6"/>
+          <w:sz w:val="22"/>
+          <w:szCs w:val="20"/>
+          <w:lang w:val="en-GB"/>
+        </w:rPr>
+        <w:t xml:space="preserve"> </w:t>
+      </w:r>
+    </w:p>
+    <w:p>
+      <w:pPr>
+        <w:rPr>
+          <w:color w:val="595959" w:themeColor="text1" w:themeTint="A6"/>
+          <w:sz w:val="22"/>
+          <w:szCs w:val="20"/>
+          <w:lang w:val="en-GB"/>
+        </w:rPr>
+      </w:pPr>
+      <w:r>
+        <w:rPr>
+          <w:color w:val="595959" w:themeColor="text1" w:themeTint="A6"/>
           <w:sz w:val="22"/>
           <w:szCs w:val="20"/>
           <w:lang w:val="en-GB"/>
@@ -674,6 +834,7 @@
       <w:proofErr w:type="spellStart"/>
       <w:r>
         <w:rPr>
+          <w:color w:val="595959" w:themeColor="text1" w:themeTint="A6"/>
           <w:sz w:val="22"/>
           <w:szCs w:val="20"/>
           <w:lang w:val="en-GB"/>
@@ -683,28 +844,47 @@
       <w:proofErr w:type="spellEnd"/>
       <w:r>
         <w:rPr>
-          <w:sz w:val="22"/>
-          <w:szCs w:val="20"/>
-          <w:lang w:val="en-GB"/>
-        </w:rPr>
-        <w:t xml:space="preserve"> responded, ‘As a doctor, I am obliged to provide medical help.’</w:t>
-      </w:r>
-    </w:p>
-    <w:p>
-      <w:pPr>
-        <w:rPr>
-          <w:sz w:val="22"/>
-          <w:szCs w:val="20"/>
-          <w:lang w:val="en-GB"/>
-        </w:rPr>
-      </w:pPr>
-      <w:r>
-        <w:rPr>
-          <w:sz w:val="22"/>
-          <w:szCs w:val="20"/>
-          <w:lang w:val="en-GB"/>
-        </w:rPr>
-        <w:t xml:space="preserve">The Gestapo then apparently looked around the room, note the broken furniture </w:t>
+          <w:color w:val="595959" w:themeColor="text1" w:themeTint="A6"/>
+          <w:sz w:val="22"/>
+          <w:szCs w:val="20"/>
+          <w:lang w:val="en-GB"/>
+        </w:rPr>
+        <w:t xml:space="preserve"> responded, </w:t>
+      </w:r>
+      <w:r>
+        <w:rPr>
+          <w:sz w:val="22"/>
+          <w:szCs w:val="20"/>
+          <w:lang w:val="en-GB"/>
+        </w:rPr>
+        <w:t>‘As a doctor, I am obliged to provide medical help.’</w:t>
+      </w:r>
+    </w:p>
+    <w:p>
+      <w:pPr>
+        <w:rPr>
+          <w:color w:val="595959" w:themeColor="text1" w:themeTint="A6"/>
+          <w:sz w:val="22"/>
+          <w:szCs w:val="20"/>
+          <w:lang w:val="en-GB"/>
+        </w:rPr>
+      </w:pPr>
+      <w:r>
+        <w:rPr>
+          <w:color w:val="595959" w:themeColor="text1" w:themeTint="A6"/>
+          <w:sz w:val="22"/>
+          <w:szCs w:val="20"/>
+          <w:lang w:val="en-GB"/>
+        </w:rPr>
+        <w:t xml:space="preserve">The Gestapo then apparently </w:t>
+      </w:r>
+      <w:r>
+        <w:rPr>
+          <w:sz w:val="22"/>
+          <w:szCs w:val="20"/>
+          <w:lang w:val="en-GB"/>
+        </w:rPr>
+        <w:t xml:space="preserve">looked around the room, note the broken furniture </w:t>
       </w:r>
       <w:proofErr w:type="gramStart"/>
       <w:r>
@@ -722,11 +902,21 @@
           <w:szCs w:val="20"/>
           <w:lang w:val="en-GB"/>
         </w:rPr>
-        <w:t xml:space="preserve"> seemingly satisfied, left a few minutes later. In his statement, Dr </w:t>
+        <w:t xml:space="preserve"> seemingly satisfied, left a few minutes later.</w:t>
+      </w:r>
+      <w:r>
+        <w:rPr>
+          <w:color w:val="595959" w:themeColor="text1" w:themeTint="A6"/>
+          <w:sz w:val="22"/>
+          <w:szCs w:val="20"/>
+          <w:lang w:val="en-GB"/>
+        </w:rPr>
+        <w:t xml:space="preserve"> In his statement, Dr </w:t>
       </w:r>
       <w:proofErr w:type="spellStart"/>
       <w:r>
         <w:rPr>
+          <w:color w:val="595959" w:themeColor="text1" w:themeTint="A6"/>
           <w:sz w:val="22"/>
           <w:szCs w:val="20"/>
           <w:lang w:val="en-GB"/>
@@ -736,6 +926,7 @@
       <w:proofErr w:type="spellEnd"/>
       <w:r>
         <w:rPr>
+          <w:color w:val="595959" w:themeColor="text1" w:themeTint="A6"/>
           <w:sz w:val="22"/>
           <w:szCs w:val="20"/>
           <w:lang w:val="en-GB"/>
@@ -745,6 +936,7 @@
       <w:proofErr w:type="gramStart"/>
       <w:r>
         <w:rPr>
+          <w:color w:val="595959" w:themeColor="text1" w:themeTint="A6"/>
           <w:sz w:val="22"/>
           <w:szCs w:val="20"/>
           <w:lang w:val="en-GB"/>
@@ -754,23 +946,77 @@
       <w:proofErr w:type="gramEnd"/>
       <w:r>
         <w:rPr>
-          <w:sz w:val="22"/>
-          <w:szCs w:val="20"/>
-          <w:lang w:val="en-GB"/>
-        </w:rPr>
-        <w:t xml:space="preserve"> indeed to have the doctor as a neighbour, not only because of the medical treatment he received but also because the Gestapo might otherwise have arrested him and taken him into 'protective custody', as they did many other Jews that evening.</w:t>
-      </w:r>
-    </w:p>
-    <w:p>
-      <w:pPr>
-        <w:rPr>
-          <w:sz w:val="22"/>
-          <w:szCs w:val="20"/>
-          <w:lang w:val="en-GB"/>
-        </w:rPr>
-      </w:pPr>
-      <w:r>
-        <w:rPr>
+          <w:color w:val="595959" w:themeColor="text1" w:themeTint="A6"/>
+          <w:sz w:val="22"/>
+          <w:szCs w:val="20"/>
+          <w:lang w:val="en-GB"/>
+        </w:rPr>
+        <w:t xml:space="preserve"> indeed to have the doctor as a neighbour, not only because of the medical treatment he received but also because the</w:t>
+      </w:r>
+      <w:r>
+        <w:rPr>
+          <w:sz w:val="22"/>
+          <w:szCs w:val="20"/>
+          <w:lang w:val="en-GB"/>
+        </w:rPr>
+        <w:t xml:space="preserve"> Gestapo might</w:t>
+      </w:r>
+      <w:r>
+        <w:rPr>
+          <w:color w:val="595959" w:themeColor="text1" w:themeTint="A6"/>
+          <w:sz w:val="22"/>
+          <w:szCs w:val="20"/>
+          <w:lang w:val="en-GB"/>
+        </w:rPr>
+        <w:t xml:space="preserve"> otherwise have </w:t>
+      </w:r>
+      <w:r>
+        <w:rPr>
+          <w:sz w:val="22"/>
+          <w:szCs w:val="20"/>
+          <w:lang w:val="en-GB"/>
+        </w:rPr>
+        <w:t>arrested him</w:t>
+      </w:r>
+      <w:r>
+        <w:rPr>
+          <w:color w:val="595959" w:themeColor="text1" w:themeTint="A6"/>
+          <w:sz w:val="22"/>
+          <w:szCs w:val="20"/>
+          <w:lang w:val="en-GB"/>
+        </w:rPr>
+        <w:t xml:space="preserve"> and </w:t>
+      </w:r>
+      <w:r>
+        <w:rPr>
+          <w:sz w:val="22"/>
+          <w:szCs w:val="20"/>
+          <w:lang w:val="en-GB"/>
+        </w:rPr>
+        <w:t>taken him into 'protective custody'</w:t>
+      </w:r>
+      <w:r>
+        <w:rPr>
+          <w:color w:val="595959" w:themeColor="text1" w:themeTint="A6"/>
+          <w:sz w:val="22"/>
+          <w:szCs w:val="20"/>
+          <w:lang w:val="en-GB"/>
+        </w:rPr>
+        <w:t>, as they did many other Jews that evening.</w:t>
+      </w:r>
+    </w:p>
+    <w:p>
+      <w:pPr>
+        <w:rPr>
+          <w:color w:val="595959" w:themeColor="text1" w:themeTint="A6"/>
+          <w:sz w:val="22"/>
+          <w:szCs w:val="20"/>
+          <w:lang w:val="en-GB"/>
+        </w:rPr>
+      </w:pPr>
+      <w:r>
+        <w:rPr>
+          <w:color w:val="595959" w:themeColor="text1" w:themeTint="A6"/>
           <w:sz w:val="22"/>
           <w:szCs w:val="20"/>
           <w:lang w:val="en-GB"/>
@@ -780,6 +1026,7 @@
       <w:proofErr w:type="spellStart"/>
       <w:r>
         <w:rPr>
+          <w:color w:val="595959" w:themeColor="text1" w:themeTint="A6"/>
           <w:sz w:val="22"/>
           <w:szCs w:val="20"/>
           <w:lang w:val="en-GB"/>
@@ -789,6 +1036,7 @@
       <w:proofErr w:type="spellEnd"/>
       <w:r>
         <w:rPr>
+          <w:color w:val="595959" w:themeColor="text1" w:themeTint="A6"/>
           <w:sz w:val="22"/>
           <w:szCs w:val="20"/>
           <w:lang w:val="en-GB"/>
@@ -798,6 +1046,7 @@
       <w:proofErr w:type="gramStart"/>
       <w:r>
         <w:rPr>
+          <w:color w:val="595959" w:themeColor="text1" w:themeTint="A6"/>
           <w:sz w:val="22"/>
           <w:szCs w:val="20"/>
           <w:lang w:val="en-GB"/>
@@ -807,45 +1056,176 @@
       <w:proofErr w:type="gramEnd"/>
       <w:r>
         <w:rPr>
-          <w:sz w:val="22"/>
-          <w:szCs w:val="20"/>
-          <w:lang w:val="en-GB"/>
-        </w:rPr>
-        <w:t xml:space="preserve"> he uses cold compresses to bring down the swelling. In his witness statement, he does not recall any fractures and only remembers using bandages to treat Hugo.</w:t>
-      </w:r>
-    </w:p>
-    <w:p>
-      <w:pPr>
-        <w:rPr>
-          <w:sz w:val="22"/>
-          <w:szCs w:val="20"/>
-          <w:lang w:val="en-GB"/>
-        </w:rPr>
-      </w:pPr>
-      <w:r>
-        <w:rPr>
-          <w:sz w:val="22"/>
-          <w:szCs w:val="20"/>
-          <w:lang w:val="en-GB"/>
-        </w:rPr>
-        <w:t xml:space="preserve">Four days later Hugo leaves the sanatorium. He has no time to convalesce as he is determined to get himself and the rest of his family out of Austria. Sofie, who at eighty-one is still a formidable force, has no desire to leave Innsbruck, but even she can see that the Tyrol is no longer tenable. </w:t>
-      </w:r>
-    </w:p>
-    <w:p>
-      <w:pPr>
-        <w:rPr>
-          <w:sz w:val="22"/>
-          <w:szCs w:val="20"/>
-          <w:lang w:val="en-GB"/>
-        </w:rPr>
-      </w:pPr>
-      <w:r>
-        <w:rPr>
-          <w:sz w:val="22"/>
-          <w:szCs w:val="20"/>
-          <w:lang w:val="en-GB"/>
-        </w:rPr>
-        <w:t>The decision is made for them. In December 1938, Sofie, Hugo and Erich are ordered to move to Vienna as part of Hofer’s last sweep of the Jews in western Austria. As far as I can reconstruct, Erich escaped the violence of Innsbruck's pogrom as he was in a clinic in Germany for his heart condition.</w:t>
+          <w:color w:val="595959" w:themeColor="text1" w:themeTint="A6"/>
+          <w:sz w:val="22"/>
+          <w:szCs w:val="20"/>
+          <w:lang w:val="en-GB"/>
+        </w:rPr>
+        <w:t xml:space="preserve"> he </w:t>
+      </w:r>
+      <w:r>
+        <w:rPr>
+          <w:sz w:val="22"/>
+          <w:szCs w:val="20"/>
+          <w:lang w:val="en-GB"/>
+        </w:rPr>
+        <w:t>uses cold compresses to bring down the swelling</w:t>
+      </w:r>
+      <w:r>
+        <w:rPr>
+          <w:color w:val="595959" w:themeColor="text1" w:themeTint="A6"/>
+          <w:sz w:val="22"/>
+          <w:szCs w:val="20"/>
+          <w:lang w:val="en-GB"/>
+        </w:rPr>
+        <w:t xml:space="preserve">. In his witness statement, he </w:t>
+      </w:r>
+      <w:r>
+        <w:rPr>
+          <w:sz w:val="22"/>
+          <w:szCs w:val="20"/>
+          <w:lang w:val="en-GB"/>
+        </w:rPr>
+        <w:t>does not recall any fractures</w:t>
+      </w:r>
+      <w:r>
+        <w:rPr>
+          <w:color w:val="595959" w:themeColor="text1" w:themeTint="A6"/>
+          <w:sz w:val="22"/>
+          <w:szCs w:val="20"/>
+          <w:lang w:val="en-GB"/>
+        </w:rPr>
+        <w:t xml:space="preserve"> and only </w:t>
+      </w:r>
+      <w:r>
+        <w:rPr>
+          <w:sz w:val="22"/>
+          <w:szCs w:val="20"/>
+          <w:lang w:val="en-GB"/>
+        </w:rPr>
+        <w:t>remembers using bandages to treat Hugo.</w:t>
+      </w:r>
+    </w:p>
+    <w:p>
+      <w:pPr>
+        <w:rPr>
+          <w:color w:val="595959" w:themeColor="text1" w:themeTint="A6"/>
+          <w:sz w:val="22"/>
+          <w:szCs w:val="20"/>
+          <w:lang w:val="en-GB"/>
+        </w:rPr>
+      </w:pPr>
+      <w:r>
+        <w:rPr>
+          <w:color w:val="595959" w:themeColor="text1" w:themeTint="A6"/>
+          <w:sz w:val="22"/>
+          <w:szCs w:val="20"/>
+          <w:lang w:val="en-GB"/>
+        </w:rPr>
+        <w:t xml:space="preserve">Four days later Hugo leaves the sanatorium. He has </w:t>
+      </w:r>
+      <w:r>
+        <w:rPr>
+          <w:sz w:val="22"/>
+          <w:szCs w:val="20"/>
+          <w:lang w:val="en-GB"/>
+        </w:rPr>
+        <w:t>no time to convalesce</w:t>
+      </w:r>
+      <w:r>
+        <w:rPr>
+          <w:color w:val="595959" w:themeColor="text1" w:themeTint="A6"/>
+          <w:sz w:val="22"/>
+          <w:szCs w:val="20"/>
+          <w:lang w:val="en-GB"/>
+        </w:rPr>
+        <w:t xml:space="preserve"> as he is </w:t>
+      </w:r>
+      <w:r>
+        <w:rPr>
+          <w:sz w:val="22"/>
+          <w:szCs w:val="20"/>
+          <w:lang w:val="en-GB"/>
+        </w:rPr>
+        <w:t>determined to get himself and the rest of his family out of Austria.</w:t>
+      </w:r>
+      <w:r>
+        <w:rPr>
+          <w:color w:val="595959" w:themeColor="text1" w:themeTint="A6"/>
+          <w:sz w:val="22"/>
+          <w:szCs w:val="20"/>
+          <w:lang w:val="en-GB"/>
+        </w:rPr>
+        <w:t xml:space="preserve"> Sofie, who at eighty-one is still a formidable force, has no desire to leave Innsbruck, but even she can see that the </w:t>
+      </w:r>
+      <w:r>
+        <w:rPr>
+          <w:sz w:val="22"/>
+          <w:szCs w:val="20"/>
+          <w:lang w:val="en-GB"/>
+        </w:rPr>
+        <w:t xml:space="preserve">Tyrol is no longer tenable. </w:t>
+      </w:r>
+    </w:p>
+    <w:p>
+      <w:pPr>
+        <w:rPr>
+          <w:color w:val="595959" w:themeColor="text1" w:themeTint="A6"/>
+          <w:sz w:val="22"/>
+          <w:szCs w:val="20"/>
+          <w:lang w:val="en-GB"/>
+        </w:rPr>
+      </w:pPr>
+      <w:r>
+        <w:rPr>
+          <w:color w:val="595959" w:themeColor="text1" w:themeTint="A6"/>
+          <w:sz w:val="22"/>
+          <w:szCs w:val="20"/>
+          <w:lang w:val="en-GB"/>
+        </w:rPr>
+        <w:t xml:space="preserve">The decision is made for them. In </w:t>
+      </w:r>
+      <w:r>
+        <w:rPr>
+          <w:sz w:val="22"/>
+          <w:szCs w:val="20"/>
+          <w:lang w:val="en-GB"/>
+        </w:rPr>
+        <w:t>December 1938</w:t>
+      </w:r>
+      <w:r>
+        <w:rPr>
+          <w:color w:val="595959" w:themeColor="text1" w:themeTint="A6"/>
+          <w:sz w:val="22"/>
+          <w:szCs w:val="20"/>
+          <w:lang w:val="en-GB"/>
+        </w:rPr>
+        <w:t xml:space="preserve">, Sofie, Hugo and Erich are </w:t>
+      </w:r>
+      <w:r>
+        <w:rPr>
+          <w:sz w:val="22"/>
+          <w:szCs w:val="20"/>
+          <w:lang w:val="en-GB"/>
+        </w:rPr>
+        <w:t>ordered to move to Vienna as part of Hofer’s last sweep of the Jews in western Austria.</w:t>
+      </w:r>
+      <w:r>
+        <w:rPr>
+          <w:color w:val="595959" w:themeColor="text1" w:themeTint="A6"/>
+          <w:sz w:val="22"/>
+          <w:szCs w:val="20"/>
+          <w:lang w:val="en-GB"/>
+        </w:rPr>
+        <w:t xml:space="preserve"> As far as I can reconstruct, Erich escaped the violence </w:t>
+      </w:r>
+      <w:r>
+        <w:rPr>
+          <w:sz w:val="22"/>
+          <w:szCs w:val="20"/>
+          <w:lang w:val="en-GB"/>
+        </w:rPr>
+        <w:t>of Innsbruck's pogrom as he was in a clinic in Germany for his heart condition.</w:t>
       </w:r>
     </w:p>
     <w:p>
@@ -1012,6 +1392,20 @@
           <w:lang w:val="en-GB"/>
         </w:rPr>
       </w:pPr>
+      <w:r>
+        <w:rPr>
+          <w:lang w:val="en-GB"/>
+        </w:rPr>
+        <w:t xml:space="preserve">              Arthur Fleck climbing the stairs                       The Joker walking down the </w:t>
+      </w:r>
+      <w:proofErr w:type="gramStart"/>
+      <w:r>
+        <w:rPr>
+          <w:lang w:val="en-GB"/>
+        </w:rPr>
+        <w:t>stairs</w:t>
+      </w:r>
+      <w:proofErr w:type="gramEnd"/>
     </w:p>
     <w:p>
       <w:pPr>
@@ -1050,6 +1444,7 @@
     <w:p>
       <w:pPr>
         <w:rPr>
+          <w:color w:val="595959" w:themeColor="text1" w:themeTint="A6"/>
           <w:lang w:val="en-GB"/>
         </w:rPr>
       </w:pPr>
@@ -1071,11 +1466,19 @@
         <w:rPr>
           <w:lang w:val="en-GB"/>
         </w:rPr>
-        <w:t xml:space="preserve"> want to look as if we're going anywhere far or permanent. We have the forged passports, guaranteed, worth the price. We </w:t>
+        <w:t xml:space="preserve"> want to look as if we're going anywhere far or permanent.</w:t>
+      </w:r>
+      <w:r>
+        <w:rPr>
+          <w:color w:val="595959" w:themeColor="text1" w:themeTint="A6"/>
+          <w:lang w:val="en-GB"/>
+        </w:rPr>
+        <w:t xml:space="preserve"> We have the forged passports, guaranteed, worth the price. We </w:t>
       </w:r>
       <w:proofErr w:type="gramStart"/>
       <w:r>
         <w:rPr>
+          <w:color w:val="595959" w:themeColor="text1" w:themeTint="A6"/>
           <w:lang w:val="en-GB"/>
         </w:rPr>
         <w:t>couldn't</w:t>
@@ -1083,6 +1486,7 @@
       <w:proofErr w:type="gramEnd"/>
       <w:r>
         <w:rPr>
+          <w:color w:val="595959" w:themeColor="text1" w:themeTint="A6"/>
           <w:lang w:val="en-GB"/>
         </w:rPr>
         <w:t xml:space="preserve"> pay in money, of course, or put it on the </w:t>
@@ -1090,6 +1494,7 @@
       <w:proofErr w:type="spellStart"/>
       <w:r>
         <w:rPr>
+          <w:color w:val="595959" w:themeColor="text1" w:themeTint="A6"/>
           <w:lang w:val="en-GB"/>
         </w:rPr>
         <w:t>Compucount</w:t>
@@ -1097,6 +1502,7 @@
       <w:proofErr w:type="spellEnd"/>
       <w:r>
         <w:rPr>
+          <w:color w:val="595959" w:themeColor="text1" w:themeTint="A6"/>
           <w:lang w:val="en-GB"/>
         </w:rPr>
         <w:t xml:space="preserve">: we used other things, some jewellery that was my grandmother's, a stamp collection Luke inherited from his uncle. Such things can be exchanged, for money, in other countries. When we get to the border, </w:t>
@@ -1113,11 +1519,19 @@
         <w:rPr>
           <w:lang w:val="en-GB"/>
         </w:rPr>
-        <w:t xml:space="preserve"> pretend we're just going over on a day trip; the fake visas are for a day. Before that </w:t>
+        <w:t xml:space="preserve"> pretend we're just going over on a day trip; the fake visas are for a day.</w:t>
+      </w:r>
+      <w:r>
+        <w:rPr>
+          <w:color w:val="595959" w:themeColor="text1" w:themeTint="A6"/>
+          <w:lang w:val="en-GB"/>
+        </w:rPr>
+        <w:t xml:space="preserve"> Before that </w:t>
       </w:r>
       <w:proofErr w:type="gramStart"/>
       <w:r>
         <w:rPr>
+          <w:color w:val="595959" w:themeColor="text1" w:themeTint="A6"/>
           <w:lang w:val="en-GB"/>
         </w:rPr>
         <w:t>I'll</w:t>
@@ -1125,9 +1539,16 @@
       <w:proofErr w:type="gramEnd"/>
       <w:r>
         <w:rPr>
-          <w:lang w:val="en-GB"/>
-        </w:rPr>
-        <w:t xml:space="preserve"> give her [their daughter] a sleeping pill so she'll be asleep when we cross. That way she </w:t>
+          <w:color w:val="595959" w:themeColor="text1" w:themeTint="A6"/>
+          <w:lang w:val="en-GB"/>
+        </w:rPr>
+        <w:t xml:space="preserve"> give her [their daughter] a sleeping pill so she'll be asleep when we cross. </w:t>
+      </w:r>
+      <w:r>
+        <w:rPr>
+          <w:lang w:val="en-GB"/>
+        </w:rPr>
+        <w:t xml:space="preserve">That way she </w:t>
       </w:r>
       <w:proofErr w:type="gramStart"/>
       <w:r>
@@ -1141,11 +1562,19 @@
         <w:rPr>
           <w:lang w:val="en-GB"/>
         </w:rPr>
-        <w:t xml:space="preserve"> betray us. You </w:t>
+        <w:t xml:space="preserve"> betray us.</w:t>
+      </w:r>
+      <w:r>
+        <w:rPr>
+          <w:color w:val="595959" w:themeColor="text1" w:themeTint="A6"/>
+          <w:lang w:val="en-GB"/>
+        </w:rPr>
+        <w:t xml:space="preserve"> You </w:t>
       </w:r>
       <w:proofErr w:type="gramStart"/>
       <w:r>
         <w:rPr>
+          <w:color w:val="595959" w:themeColor="text1" w:themeTint="A6"/>
           <w:lang w:val="en-GB"/>
         </w:rPr>
         <w:t>can't</w:t>
@@ -1153,6 +1582,7 @@
       <w:proofErr w:type="gramEnd"/>
       <w:r>
         <w:rPr>
+          <w:color w:val="595959" w:themeColor="text1" w:themeTint="A6"/>
           <w:lang w:val="en-GB"/>
         </w:rPr>
         <w:t xml:space="preserve"> expect a child to lie convincingly. And I </w:t>
@@ -1160,6 +1590,7 @@
       <w:proofErr w:type="gramStart"/>
       <w:r>
         <w:rPr>
+          <w:color w:val="595959" w:themeColor="text1" w:themeTint="A6"/>
           <w:lang w:val="en-GB"/>
         </w:rPr>
         <w:t>don't</w:t>
@@ -1167,6 +1598,7 @@
       <w:proofErr w:type="gramEnd"/>
       <w:r>
         <w:rPr>
+          <w:color w:val="595959" w:themeColor="text1" w:themeTint="A6"/>
           <w:lang w:val="en-GB"/>
         </w:rPr>
         <w:t xml:space="preserve"> want her to feel frightened, to feel the fear that is now tightening my muscles, tensing my spine, pulling me so taut that I'm certain I would break if touched. Every stoplight is an ordeal. </w:t>
@@ -1174,6 +1606,7 @@
       <w:proofErr w:type="gramStart"/>
       <w:r>
         <w:rPr>
+          <w:color w:val="595959" w:themeColor="text1" w:themeTint="A6"/>
           <w:lang w:val="en-GB"/>
         </w:rPr>
         <w:t>We'll</w:t>
@@ -1181,13 +1614,28 @@
       <w:proofErr w:type="gramEnd"/>
       <w:r>
         <w:rPr>
-          <w:lang w:val="en-GB"/>
-        </w:rPr>
-        <w:t xml:space="preserve"> spend the night at a motel, or, better, sleeping in the car on a side road so there will be no suspicious questions. </w:t>
+          <w:color w:val="595959" w:themeColor="text1" w:themeTint="A6"/>
+          <w:lang w:val="en-GB"/>
+        </w:rPr>
+        <w:t xml:space="preserve"> spend the night at a motel, or, better, </w:t>
+      </w:r>
+      <w:r>
+        <w:rPr>
+          <w:lang w:val="en-GB"/>
+        </w:rPr>
+        <w:t>sleeping in the car on a side road so there will be no suspicious questions.</w:t>
+      </w:r>
+      <w:r>
+        <w:rPr>
+          <w:color w:val="595959" w:themeColor="text1" w:themeTint="A6"/>
+          <w:lang w:val="en-GB"/>
+        </w:rPr>
+        <w:t xml:space="preserve"> </w:t>
       </w:r>
       <w:proofErr w:type="gramStart"/>
       <w:r>
         <w:rPr>
+          <w:color w:val="595959" w:themeColor="text1" w:themeTint="A6"/>
           <w:lang w:val="en-GB"/>
         </w:rPr>
         <w:t>We'll</w:t>
@@ -1195,6 +1643,7 @@
       <w:proofErr w:type="gramEnd"/>
       <w:r>
         <w:rPr>
+          <w:color w:val="595959" w:themeColor="text1" w:themeTint="A6"/>
           <w:lang w:val="en-GB"/>
         </w:rPr>
         <w:t xml:space="preserve"> cross in the morning, drive over the bridge, easily, just like driving to the supermarket. We turn onto the freeway, head north, flowing with not much traffic. Since the war started, gas is expensive and in short supply. Outside the city we pass the first checkpoint. All they want is a look at the license, Luke does it well. The license matches the passport: we thought of that. Back on the road, he squeezes my hand, glances over at me. </w:t>
@@ -1202,6 +1651,7 @@
       <w:proofErr w:type="gramStart"/>
       <w:r>
         <w:rPr>
+          <w:color w:val="595959" w:themeColor="text1" w:themeTint="A6"/>
           <w:lang w:val="en-GB"/>
         </w:rPr>
         <w:t>You're</w:t>
@@ -1209,6 +1659,7 @@
       <w:proofErr w:type="gramEnd"/>
       <w:r>
         <w:rPr>
+          <w:color w:val="595959" w:themeColor="text1" w:themeTint="A6"/>
           <w:lang w:val="en-GB"/>
         </w:rPr>
         <w:t xml:space="preserve"> white as a sheet, he says. That is how I feel: white, flat, thin. I feel transparent. Surely, they will be able to see through me. Worse, how will 1 be able to hold on to Luke, to her, when </w:t>
@@ -1216,6 +1667,7 @@
       <w:proofErr w:type="gramStart"/>
       <w:r>
         <w:rPr>
+          <w:color w:val="595959" w:themeColor="text1" w:themeTint="A6"/>
           <w:lang w:val="en-GB"/>
         </w:rPr>
         <w:t>I'm</w:t>
@@ -1223,6 +1675,7 @@
       <w:proofErr w:type="gramEnd"/>
       <w:r>
         <w:rPr>
+          <w:color w:val="595959" w:themeColor="text1" w:themeTint="A6"/>
           <w:lang w:val="en-GB"/>
         </w:rPr>
         <w:t xml:space="preserve"> so flat, so while? I feel as if </w:t>
@@ -1230,6 +1683,7 @@
       <w:proofErr w:type="gramStart"/>
       <w:r>
         <w:rPr>
+          <w:color w:val="595959" w:themeColor="text1" w:themeTint="A6"/>
           <w:lang w:val="en-GB"/>
         </w:rPr>
         <w:t>there's</w:t>
@@ -1237,19 +1691,47 @@
       <w:proofErr w:type="gramEnd"/>
       <w:r>
         <w:rPr>
-          <w:lang w:val="en-GB"/>
-        </w:rPr>
-        <w:t xml:space="preserve"> not much left of me; they will slip through my arms, as if I'm made of smoke, as if I'm a mirage, fading before their eyes. […]Here is what I believe.</w:t>
-      </w:r>
-    </w:p>
-    <w:p>
-      <w:pPr>
-        <w:rPr>
-          <w:lang w:val="en-GB"/>
-        </w:rPr>
-      </w:pPr>
-      <w:r>
-        <w:rPr>
+          <w:color w:val="595959" w:themeColor="text1" w:themeTint="A6"/>
+          <w:lang w:val="en-GB"/>
+        </w:rPr>
+        <w:t xml:space="preserve"> not much left of me; </w:t>
+      </w:r>
+      <w:r>
+        <w:rPr>
+          <w:lang w:val="en-GB"/>
+        </w:rPr>
+        <w:t>they will slip through my arms, as if I'm made of smoke</w:t>
+      </w:r>
+      <w:r>
+        <w:rPr>
+          <w:color w:val="595959" w:themeColor="text1" w:themeTint="A6"/>
+          <w:lang w:val="en-GB"/>
+        </w:rPr>
+        <w:t xml:space="preserve">, as if I'm </w:t>
+      </w:r>
+      <w:r>
+        <w:rPr>
+          <w:lang w:val="en-GB"/>
+        </w:rPr>
+        <w:t xml:space="preserve">a mirage, fading before their eyes. </w:t>
+      </w:r>
+      <w:r>
+        <w:rPr>
+          <w:color w:val="595959" w:themeColor="text1" w:themeTint="A6"/>
+          <w:lang w:val="en-GB"/>
+        </w:rPr>
+        <w:t>[…]Here is what I believe.</w:t>
+      </w:r>
+    </w:p>
+    <w:p>
+      <w:pPr>
+        <w:rPr>
+          <w:lang w:val="en-GB"/>
+        </w:rPr>
+      </w:pPr>
+      <w:r>
+        <w:rPr>
+          <w:color w:val="595959" w:themeColor="text1" w:themeTint="A6"/>
           <w:lang w:val="en-GB"/>
         </w:rPr>
         <w:t xml:space="preserve">I believe Luke is lying face down in a thicket, a tangle of bracken, the brown fronds from last year under the green ones just unrolled, or ground hemlock perhaps, although </w:t>
@@ -1257,6 +1739,7 @@
       <w:proofErr w:type="gramStart"/>
       <w:r>
         <w:rPr>
+          <w:color w:val="595959" w:themeColor="text1" w:themeTint="A6"/>
           <w:lang w:val="en-GB"/>
         </w:rPr>
         <w:t>it's</w:t>
@@ -1264,13 +1747,41 @@
       <w:proofErr w:type="gramEnd"/>
       <w:r>
         <w:rPr>
-          <w:lang w:val="en-GB"/>
-        </w:rPr>
-        <w:t xml:space="preserve"> too early for the red berries. What is left of him: his hair, the bones, the plaid wool shirt, green and black, the leather belt, the work boots. I know exactly what he was wearing. I can see his clothes in my mind, bright as a lithograph or a full-</w:t>
+          <w:color w:val="595959" w:themeColor="text1" w:themeTint="A6"/>
+          <w:lang w:val="en-GB"/>
+        </w:rPr>
+        <w:t xml:space="preserve"> too early for the red berries. What is left of him: </w:t>
+      </w:r>
+      <w:r>
+        <w:rPr>
+          <w:lang w:val="en-GB"/>
+        </w:rPr>
+        <w:t>his hair, the bones, the plaid wool shirt, green and black,</w:t>
+      </w:r>
+      <w:r>
+        <w:rPr>
+          <w:color w:val="595959" w:themeColor="text1" w:themeTint="A6"/>
+          <w:lang w:val="en-GB"/>
+        </w:rPr>
+        <w:t xml:space="preserve"> </w:t>
+      </w:r>
+      <w:r>
+        <w:rPr>
+          <w:lang w:val="en-GB"/>
+        </w:rPr>
+        <w:t>the leather belt, the work boots.</w:t>
+      </w:r>
+      <w:r>
+        <w:rPr>
+          <w:color w:val="595959" w:themeColor="text1" w:themeTint="A6"/>
+          <w:lang w:val="en-GB"/>
+        </w:rPr>
+        <w:t xml:space="preserve"> I know exactly what he was wearing. I can see his clothes in my mind, bright as a lithograph or a full-</w:t>
       </w:r>
       <w:proofErr w:type="spellStart"/>
       <w:r>
         <w:rPr>
+          <w:color w:val="595959" w:themeColor="text1" w:themeTint="A6"/>
           <w:lang w:val="en-GB"/>
         </w:rPr>
         <w:t>color</w:t>
@@ -1278,6 +1789,7 @@
       <w:proofErr w:type="spellEnd"/>
       <w:r>
         <w:rPr>
+          <w:color w:val="595959" w:themeColor="text1" w:themeTint="A6"/>
           <w:lang w:val="en-GB"/>
         </w:rPr>
         <w:t xml:space="preserve"> advertisement, from an ancient magazine, though not his face, not so well. His face is beginning to fade, possibly because it </w:t>
@@ -1285,6 +1797,7 @@
       <w:proofErr w:type="gramStart"/>
       <w:r>
         <w:rPr>
+          <w:color w:val="595959" w:themeColor="text1" w:themeTint="A6"/>
           <w:lang w:val="en-GB"/>
         </w:rPr>
         <w:t>wasn't</w:t>
@@ -1292,12 +1805,14 @@
       <w:proofErr w:type="gramEnd"/>
       <w:r>
         <w:rPr>
+          <w:color w:val="595959" w:themeColor="text1" w:themeTint="A6"/>
           <w:lang w:val="en-GB"/>
         </w:rPr>
         <w:t xml:space="preserve"> always the same:</w:t>
       </w:r>
       <w:r>
         <w:rPr>
+          <w:color w:val="595959" w:themeColor="text1" w:themeTint="A6"/>
           <w:lang w:val="en-GB"/>
         </w:rPr>
         <w:t xml:space="preserve"> </w:t>
@@ -1306,7 +1821,20 @@
         <w:rPr>
           <w:lang w:val="en-GB"/>
         </w:rPr>
-        <w:t>his face had different expressions, his clothes did not. I pray that the hole, or two or three, there was more than one shot, they were close together, I pray that at least one hole is neatly, quickly, and finally through the skull, through the place where</w:t>
+        <w:t>his face had different expressions, his clothes did not.</w:t>
+      </w:r>
+      <w:r>
+        <w:rPr>
+          <w:color w:val="595959" w:themeColor="text1" w:themeTint="A6"/>
+          <w:lang w:val="en-GB"/>
+        </w:rPr>
+        <w:t xml:space="preserve"> I pray that the hole, or two or three, there was more than one shot, they were close together, I pray that at </w:t>
+      </w:r>
+      <w:r>
+        <w:rPr>
+          <w:lang w:val="en-GB"/>
+        </w:rPr>
+        <w:t>least one hole is neatly, quickly, and finally through the skull, through the place where</w:t>
       </w:r>
       <w:r>
         <w:rPr>
@@ -1318,7 +1846,22 @@
         <w:rPr>
           <w:lang w:val="en-GB"/>
         </w:rPr>
-        <w:t>all the pictures were, so that there would have been only the one flash, of darkness or pain, dull I hope, like the word thud, only the one and then silence. (p73-89)</w:t>
+        <w:t>all the pictures were, so that there would have been only the one flash, of darkness or pain, dull I hope, like the word thud, only the one and then silence.</w:t>
+      </w:r>
+    </w:p>
+    <w:p>
+      <w:pPr>
+        <w:rPr>
+          <w:color w:val="595959" w:themeColor="text1" w:themeTint="A6"/>
+          <w:lang w:val="en-GB"/>
+        </w:rPr>
+      </w:pPr>
+      <w:r>
+        <w:rPr>
+          <w:color w:val="595959" w:themeColor="text1" w:themeTint="A6"/>
+          <w:lang w:val="en-GB"/>
+        </w:rPr>
+        <w:t>(p73-89)</w:t>
       </w:r>
     </w:p>
     <w:p>
@@ -1627,6 +2170,9 @@
               </w:rPr>
             </w:pPr>
             <w:r>
+              <w:rPr>
+                <w:noProof/>
+              </w:rPr>
               <w:drawing>
                 <wp:inline distT="0" distB="0" distL="0" distR="0" wp14:anchorId="6FBB4868" wp14:editId="52035A43">
                   <wp:extent cx="2678707" cy="1506772"/>
@@ -1777,6 +2323,7 @@
       <w:pPr>
         <w:jc w:val="left"/>
         <w:rPr>
+          <w:color w:val="595959" w:themeColor="text1" w:themeTint="A6"/>
           <w:lang w:val="en-GB"/>
         </w:rPr>
       </w:pPr>
@@ -1798,11 +2345,45 @@
         <w:rPr>
           <w:lang w:val="en-GB"/>
         </w:rPr>
-        <w:t xml:space="preserve">, made unbearable by spoiled food, tainted water, and rolling seas. A broken propeller delayed us off the coast of Portugal for three extra days and nights of hell. Worst of all was the darkness and stink of life below, inside the belly of the big ship. Where there is sun and fresh air, there is hope, but here the sun did not shine and the air we breathed was stale and fetid. </w:t>
+        <w:t>, made unbearable by spoiled food, tainted water, and rolling seas.</w:t>
+      </w:r>
+      <w:r>
+        <w:rPr>
+          <w:color w:val="595959" w:themeColor="text1" w:themeTint="A6"/>
+          <w:lang w:val="en-GB"/>
+        </w:rPr>
+        <w:t xml:space="preserve"> A broken propeller delayed us off the coast of Portugal for </w:t>
+      </w:r>
+      <w:r>
+        <w:rPr>
+          <w:lang w:val="en-GB"/>
+        </w:rPr>
+        <w:t>three extra days and nights of hell.</w:t>
+      </w:r>
+      <w:r>
+        <w:rPr>
+          <w:color w:val="595959" w:themeColor="text1" w:themeTint="A6"/>
+          <w:lang w:val="en-GB"/>
+        </w:rPr>
+        <w:t xml:space="preserve"> Worst of all was </w:t>
+      </w:r>
+      <w:r>
+        <w:rPr>
+          <w:lang w:val="en-GB"/>
+        </w:rPr>
+        <w:t>the darkness and stink of life below, inside the belly of the big ship.</w:t>
+      </w:r>
+      <w:r>
+        <w:rPr>
+          <w:color w:val="595959" w:themeColor="text1" w:themeTint="A6"/>
+          <w:lang w:val="en-GB"/>
+        </w:rPr>
+        <w:t xml:space="preserve"> Where there is sun and fresh air, there is hope, but here the sun did not shine and the air we breathed was stale and fetid. </w:t>
       </w:r>
       <w:proofErr w:type="spellStart"/>
       <w:r>
         <w:rPr>
+          <w:color w:val="595959" w:themeColor="text1" w:themeTint="A6"/>
           <w:lang w:val="en-GB"/>
         </w:rPr>
         <w:t>Aboveboard</w:t>
@@ -1810,13 +2391,28 @@
       <w:proofErr w:type="spellEnd"/>
       <w:r>
         <w:rPr>
-          <w:lang w:val="en-GB"/>
-        </w:rPr>
-        <w:t xml:space="preserve">, bands played and the filthy rich dined off china and drank from fancy glasses. We in steerage lived like rats. Women and children sobbed, men fought each other over trifles, and everyone suffered the stench of vomit and excrement. There was a stabbing </w:t>
+          <w:color w:val="595959" w:themeColor="text1" w:themeTint="A6"/>
+          <w:lang w:val="en-GB"/>
+        </w:rPr>
+        <w:t xml:space="preserve">, bands played and the filthy rich dined off china and drank from fancy glasses. We in steerage lived like rats. Women and children sobbed, men fought each other over trifles, and everyone suffered the stench of vomit and excrement. There was a </w:t>
+      </w:r>
+      <w:r>
+        <w:rPr>
+          <w:lang w:val="en-GB"/>
+        </w:rPr>
+        <w:t>stabbing</w:t>
+      </w:r>
+      <w:r>
+        <w:rPr>
+          <w:color w:val="595959" w:themeColor="text1" w:themeTint="A6"/>
+          <w:lang w:val="en-GB"/>
+        </w:rPr>
+        <w:t xml:space="preserve"> </w:t>
       </w:r>
       <w:proofErr w:type="spellStart"/>
       <w:r>
         <w:rPr>
+          <w:color w:val="595959" w:themeColor="text1" w:themeTint="A6"/>
           <w:lang w:val="en-GB"/>
         </w:rPr>
         <w:t>en</w:t>
@@ -1824,19 +2420,87 @@
       <w:proofErr w:type="spellEnd"/>
       <w:r>
         <w:rPr>
-          <w:lang w:val="en-GB"/>
-        </w:rPr>
-        <w:t xml:space="preserve"> route, and the birth of a baby, and the death of the child’s mother two days later. That crying bambino was passed from breast to breast after that, and we prayed for its fate. All our fates. That baby cried for us all! There were rats, too, plenty of them; </w:t>
+          <w:color w:val="595959" w:themeColor="text1" w:themeTint="A6"/>
+          <w:lang w:val="en-GB"/>
+        </w:rPr>
+        <w:t xml:space="preserve"> route, and </w:t>
+      </w:r>
+      <w:r>
+        <w:rPr>
+          <w:lang w:val="en-GB"/>
+        </w:rPr>
+        <w:t>the birth of a baby</w:t>
+      </w:r>
+      <w:r>
+        <w:rPr>
+          <w:color w:val="595959" w:themeColor="text1" w:themeTint="A6"/>
+          <w:lang w:val="en-GB"/>
+        </w:rPr>
+        <w:t xml:space="preserve">, and the </w:t>
+      </w:r>
+      <w:r>
+        <w:rPr>
+          <w:lang w:val="en-GB"/>
+        </w:rPr>
+        <w:t>death of the child’s mother</w:t>
+      </w:r>
+      <w:r>
+        <w:rPr>
+          <w:color w:val="595959" w:themeColor="text1" w:themeTint="A6"/>
+          <w:lang w:val="en-GB"/>
+        </w:rPr>
+        <w:t xml:space="preserve"> two days later. That </w:t>
+      </w:r>
+      <w:r>
+        <w:rPr>
+          <w:lang w:val="en-GB"/>
+        </w:rPr>
+        <w:t>crying</w:t>
+      </w:r>
+      <w:r>
+        <w:rPr>
+          <w:color w:val="595959" w:themeColor="text1" w:themeTint="A6"/>
+          <w:lang w:val="en-GB"/>
+        </w:rPr>
+        <w:t xml:space="preserve"> bambino was passed from breast to breast after that, and we </w:t>
+      </w:r>
+      <w:r>
+        <w:rPr>
+          <w:lang w:val="en-GB"/>
+        </w:rPr>
+        <w:t>prayed for its fate. All our fates.</w:t>
+      </w:r>
+      <w:r>
+        <w:rPr>
+          <w:color w:val="595959" w:themeColor="text1" w:themeTint="A6"/>
+          <w:lang w:val="en-GB"/>
+        </w:rPr>
+        <w:t xml:space="preserve"> That baby </w:t>
+      </w:r>
+      <w:r>
+        <w:rPr>
+          <w:lang w:val="en-GB"/>
+        </w:rPr>
+        <w:t>cried for us all!</w:t>
+      </w:r>
+      <w:r>
+        <w:rPr>
+          <w:color w:val="595959" w:themeColor="text1" w:themeTint="A6"/>
+          <w:lang w:val="en-GB"/>
+        </w:rPr>
+        <w:t xml:space="preserve"> There were rats, too, plenty of them; </w:t>
       </w:r>
       <w:proofErr w:type="gramStart"/>
       <w:r>
         <w:rPr>
+          <w:color w:val="595959" w:themeColor="text1" w:themeTint="A6"/>
           <w:lang w:val="en-GB"/>
         </w:rPr>
         <w:t>night t</w:t>
       </w:r>
       <w:r>
         <w:rPr>
+          <w:color w:val="595959" w:themeColor="text1" w:themeTint="A6"/>
           <w:lang w:val="en-GB"/>
         </w:rPr>
         <w:t>ime</w:t>
@@ -1844,370 +2508,23 @@
       <w:proofErr w:type="gramEnd"/>
       <w:r>
         <w:rPr>
-          <w:lang w:val="en-GB"/>
-        </w:rPr>
-        <w:t xml:space="preserve"> was when those goddamned creatures prowled. One night I woke to find one sitting on my neck, sniffing at my mustache. I screamed out, waking even my brother Pasquale, who always slept like a dead man. After that night, I took no chances, napping as best I could while sitting or leaning against beams and walls. Day and night fell together on that hellish journey across the sea, and my mind existed in a place between sleep and vigilance.</w:t>
-      </w:r>
-    </w:p>
-    <w:p>
-      <w:pPr>
-        <w:jc w:val="left"/>
-        <w:rPr>
-          <w:lang w:val="en-GB"/>
-        </w:rPr>
-      </w:pPr>
-    </w:p>
-    <w:p>
-      <w:pPr>
-        <w:jc w:val="left"/>
-        <w:rPr>
-          <w:lang w:val="en-GB"/>
-        </w:rPr>
-      </w:pPr>
-      <w:r>
-        <w:rPr>
-          <w:lang w:val="en-GB"/>
-        </w:rPr>
-        <w:t xml:space="preserve">During the voyage, my brother Vincenzo was as shamefully behaved as always—pinching women’s behinds, boasting about his mischief, cheating at cards against men with bad and worsening tempers. Vincenzo was forever wandering away from Pasquale and me and getting himself in trouble, then calling for me to settle some dispute he had provoked. It is the firstborn’s burden to unravel the knots that younger brothers make. Throughout that endless and terrible journey across the ocean, I was afflicted with lice and worry—scratching and haunting myself with the cold fear of what would come to pass once we landed in this </w:t>
-      </w:r>
-      <w:proofErr w:type="gramStart"/>
-      <w:r>
-        <w:rPr>
-          <w:lang w:val="en-GB"/>
-        </w:rPr>
-        <w:t>place</w:t>
-      </w:r>
-      <w:proofErr w:type="gramEnd"/>
-      <w:r>
-        <w:rPr>
-          <w:lang w:val="en-GB"/>
-        </w:rPr>
-        <w:t xml:space="preserve"> I had risked everything to reach. For a Sicilian, home is everything. How could I have done this? Had I been bewitched into thinking that the unknown would be preferable to putting up with the petty nuisances of a stonemason who would die off in time anyway? The rumbling every few years of a distant </w:t>
-      </w:r>
-      <w:proofErr w:type="spellStart"/>
-      <w:r>
-        <w:rPr>
-          <w:lang w:val="en-GB"/>
-        </w:rPr>
-        <w:t>vulcano</w:t>
-      </w:r>
-      <w:proofErr w:type="spellEnd"/>
-      <w:r>
-        <w:rPr>
-          <w:lang w:val="en-GB"/>
-        </w:rPr>
-        <w:t xml:space="preserve">? As much as I hated Etna for the damage it had visited upon my </w:t>
-      </w:r>
-      <w:proofErr w:type="spellStart"/>
-      <w:r>
-        <w:rPr>
-          <w:lang w:val="en-GB"/>
-        </w:rPr>
-        <w:t>famiglia</w:t>
-      </w:r>
-      <w:proofErr w:type="spellEnd"/>
-      <w:r>
-        <w:rPr>
-          <w:lang w:val="en-GB"/>
-        </w:rPr>
-        <w:t xml:space="preserve">, the lives it had claimed, at least it was an enemy I could watch. What enemies awaited me in this Mundo </w:t>
-      </w:r>
-      <w:proofErr w:type="spellStart"/>
-      <w:r>
-        <w:rPr>
-          <w:lang w:val="en-GB"/>
-        </w:rPr>
-        <w:t>Novu</w:t>
-      </w:r>
-      <w:proofErr w:type="spellEnd"/>
-      <w:r>
-        <w:rPr>
-          <w:lang w:val="en-GB"/>
-        </w:rPr>
-        <w:t xml:space="preserve"> toward which we sailed? My heart was sick from thinking and worrying and pinching those </w:t>
-      </w:r>
-      <w:proofErr w:type="gramStart"/>
-      <w:r>
-        <w:rPr>
-          <w:lang w:val="en-GB"/>
-        </w:rPr>
-        <w:t>goddamned</w:t>
-      </w:r>
-      <w:proofErr w:type="gramEnd"/>
-      <w:r>
-        <w:rPr>
-          <w:lang w:val="en-GB"/>
-        </w:rPr>
-        <w:t xml:space="preserve"> lice between my fingernails! The little rest I stole came to me in short, interrupted naps made terrible with nightmares. In my dreams, I saw flowing lava, cracking earth, screaming women stuck in fiery trees. Somewhere in the middle of one of those desperate nights, I promised myself that I would never again put myself through such a hellish journey—that I would never return home. That night I said farewell to Sicily forever. Whatever la ‘</w:t>
-      </w:r>
-      <w:proofErr w:type="spellStart"/>
-      <w:r>
-        <w:rPr>
-          <w:lang w:val="en-GB"/>
-        </w:rPr>
-        <w:t>Merica</w:t>
-      </w:r>
-      <w:proofErr w:type="spellEnd"/>
-      <w:r>
-        <w:rPr>
-          <w:lang w:val="en-GB"/>
-        </w:rPr>
-        <w:t xml:space="preserve"> held in store for me, it was where I would stay for the rest of my days. The vow was small comfort, but </w:t>
-      </w:r>
-      <w:proofErr w:type="gramStart"/>
-      <w:r>
-        <w:rPr>
-          <w:lang w:val="en-GB"/>
-        </w:rPr>
-        <w:t>comfort</w:t>
-      </w:r>
-      <w:proofErr w:type="gramEnd"/>
-      <w:r>
-        <w:rPr>
-          <w:lang w:val="en-GB"/>
-        </w:rPr>
-        <w:t xml:space="preserve"> nonetheless.</w:t>
-      </w:r>
-    </w:p>
-    <w:p>
-      <w:pPr>
-        <w:jc w:val="left"/>
-        <w:rPr>
-          <w:lang w:val="en-GB"/>
-        </w:rPr>
-      </w:pPr>
-    </w:p>
-    <w:p>
-      <w:pPr>
-        <w:jc w:val="left"/>
-        <w:rPr>
-          <w:lang w:val="en-GB"/>
-        </w:rPr>
-      </w:pPr>
-      <w:r>
-        <w:rPr>
-          <w:lang w:val="en-GB"/>
-        </w:rPr>
-        <w:t xml:space="preserve">Sometimes as the other steerage </w:t>
-      </w:r>
-      <w:proofErr w:type="spellStart"/>
-      <w:r>
-        <w:rPr>
-          <w:lang w:val="en-GB"/>
-        </w:rPr>
-        <w:t>travelers</w:t>
-      </w:r>
-      <w:proofErr w:type="spellEnd"/>
-      <w:r>
-        <w:rPr>
-          <w:lang w:val="en-GB"/>
-        </w:rPr>
-        <w:t xml:space="preserve"> slept, I crept amongst them and over them and did what was forbidden: climbed the narrow stairs to the ship’s deck where the wealthier </w:t>
-      </w:r>
-      <w:proofErr w:type="spellStart"/>
-      <w:r>
-        <w:rPr>
-          <w:lang w:val="en-GB"/>
-        </w:rPr>
-        <w:t>travelers</w:t>
-      </w:r>
-      <w:proofErr w:type="spellEnd"/>
-      <w:r>
-        <w:rPr>
-          <w:lang w:val="en-GB"/>
-        </w:rPr>
-        <w:t xml:space="preserve"> </w:t>
-      </w:r>
-      <w:r>
-        <w:rPr>
-          <w:lang w:val="en-GB"/>
-        </w:rPr>
-        <w:lastRenderedPageBreak/>
-        <w:t xml:space="preserve">strolled and where I might take into my lungs the clean salt air or watch the moon’s rippling reflection against that endless sea. In the school run by the good Sisters of Humility, I had envied the rich boys their supplies of India ink. Now, here in the moonlight, was an ocean full of it through which we </w:t>
-      </w:r>
-      <w:proofErr w:type="spellStart"/>
-      <w:r>
-        <w:rPr>
-          <w:lang w:val="en-GB"/>
-        </w:rPr>
-        <w:t>traveled</w:t>
-      </w:r>
-      <w:proofErr w:type="spellEnd"/>
-      <w:r>
-        <w:rPr>
-          <w:lang w:val="en-GB"/>
-        </w:rPr>
-        <w:t xml:space="preserve">—enough </w:t>
-      </w:r>
-      <w:proofErr w:type="spellStart"/>
-      <w:r>
-        <w:rPr>
-          <w:lang w:val="en-GB"/>
-        </w:rPr>
-        <w:t>inchiostro</w:t>
-      </w:r>
-      <w:proofErr w:type="spellEnd"/>
-      <w:r>
-        <w:rPr>
-          <w:lang w:val="en-GB"/>
-        </w:rPr>
-        <w:t xml:space="preserve"> di china in which to drown the whole world, let alone Domenico </w:t>
-      </w:r>
-      <w:proofErr w:type="spellStart"/>
-      <w:r>
-        <w:rPr>
-          <w:lang w:val="en-GB"/>
-        </w:rPr>
-        <w:t>Tempesta</w:t>
-      </w:r>
-      <w:proofErr w:type="spellEnd"/>
-      <w:r>
-        <w:rPr>
-          <w:lang w:val="en-GB"/>
-        </w:rPr>
-        <w:t xml:space="preserve">. But I would not give those haughty boys at the convent school the satisfaction of dying! I was not weak. I had been the best of them—the student most loved by the good sisters—and I would prevail! </w:t>
-      </w:r>
-    </w:p>
-    <w:p>
-      <w:pPr>
-        <w:jc w:val="left"/>
-        <w:rPr>
-          <w:lang w:val="en-GB"/>
-        </w:rPr>
-      </w:pPr>
-    </w:p>
-    <w:p>
-      <w:pPr>
-        <w:jc w:val="left"/>
-        <w:rPr>
-          <w:lang w:val="en-GB"/>
-        </w:rPr>
-      </w:pPr>
-      <w:r>
-        <w:rPr>
-          <w:lang w:val="en-GB"/>
-        </w:rPr>
-        <w:t xml:space="preserve">On one such night of watching the endless ocean, the moon shone brighter than usual, illuminating a small school of dolphins that jumped and swam alongside the SS Napolitano. I have always been a modern man who leaves superstition to ignorant old women, but the sight of those </w:t>
-      </w:r>
-      <w:proofErr w:type="spellStart"/>
-      <w:r>
-        <w:rPr>
-          <w:lang w:val="en-GB"/>
-        </w:rPr>
-        <w:t>delfini</w:t>
-      </w:r>
-      <w:proofErr w:type="spellEnd"/>
-      <w:r>
-        <w:rPr>
-          <w:lang w:val="en-GB"/>
-        </w:rPr>
-        <w:t xml:space="preserve"> that night—their bodies arcing toward the sky, their taut skin glistening in the moonlight—it seemed to me a powerful omen. That night, I stood smiling through my tears and was comforted. I knelt on the ship’s deck to pray and, in that position, fell into the only sweet, deep sleep I enjoyed during that long and horrible journey. I awakened next morning to the blinding sun, a mocking voice, and a kick in the ribs! When I squinted and looked up, I was peering into the arrogant face of a ship’s waiter. Nearby, a well-dressed couple stood staring at me with looks of disdain. “Get back down where you belong,” the haughty waiter ordered—commanding me, the son of a hero! The grandson of landowners! A man who had once been singled out by the Blessed Virgin herself!</w:t>
-      </w:r>
-    </w:p>
-    <w:p>
-      <w:pPr>
-        <w:jc w:val="left"/>
-        <w:rPr>
-          <w:lang w:val="en-GB"/>
-        </w:rPr>
-      </w:pPr>
-    </w:p>
-    <w:p>
-      <w:pPr>
-        <w:jc w:val="left"/>
-        <w:rPr>
-          <w:lang w:val="en-GB"/>
-        </w:rPr>
-      </w:pPr>
-      <w:r>
-        <w:rPr>
-          <w:lang w:val="en-GB"/>
-        </w:rPr>
-        <w:t>The rich woman shook her head and chattered like a squirrel. “</w:t>
-      </w:r>
-      <w:proofErr w:type="spellStart"/>
-      <w:r>
-        <w:rPr>
-          <w:lang w:val="en-GB"/>
-        </w:rPr>
-        <w:t>Poveri</w:t>
-      </w:r>
-      <w:proofErr w:type="spellEnd"/>
-      <w:r>
-        <w:rPr>
-          <w:lang w:val="en-GB"/>
-        </w:rPr>
-        <w:t xml:space="preserve"> </w:t>
-      </w:r>
-      <w:proofErr w:type="spellStart"/>
-      <w:r>
-        <w:rPr>
-          <w:lang w:val="en-GB"/>
-        </w:rPr>
-        <w:t>si</w:t>
-      </w:r>
-      <w:proofErr w:type="spellEnd"/>
-      <w:r>
-        <w:rPr>
-          <w:lang w:val="en-GB"/>
-        </w:rPr>
-        <w:t xml:space="preserve">, </w:t>
-      </w:r>
-      <w:proofErr w:type="spellStart"/>
-      <w:r>
-        <w:rPr>
-          <w:lang w:val="en-GB"/>
-        </w:rPr>
-        <w:t>sporchi</w:t>
-      </w:r>
-      <w:proofErr w:type="spellEnd"/>
-      <w:r>
-        <w:rPr>
-          <w:lang w:val="en-GB"/>
-        </w:rPr>
-        <w:t xml:space="preserve"> no,” she told the rich man.* Still half-asleep, I rose and stumbled toward the ship’s hold, and the waiter and the well-dressed couple moved on. My dignity returned along with my consciousness. Boldly, I turned back, shouting to the three of them, “Il </w:t>
-      </w:r>
-      <w:proofErr w:type="spellStart"/>
-      <w:r>
-        <w:rPr>
-          <w:lang w:val="en-GB"/>
-        </w:rPr>
-        <w:t>mondo</w:t>
-      </w:r>
-      <w:proofErr w:type="spellEnd"/>
-      <w:r>
-        <w:rPr>
-          <w:lang w:val="en-GB"/>
-        </w:rPr>
-        <w:t xml:space="preserve"> e </w:t>
-      </w:r>
-      <w:proofErr w:type="spellStart"/>
-      <w:r>
-        <w:rPr>
-          <w:lang w:val="en-GB"/>
-        </w:rPr>
-        <w:t>fatto</w:t>
-      </w:r>
-      <w:proofErr w:type="spellEnd"/>
-      <w:r>
-        <w:rPr>
-          <w:lang w:val="en-GB"/>
-        </w:rPr>
-        <w:t xml:space="preserve"> a scale, chi le </w:t>
-      </w:r>
-      <w:proofErr w:type="spellStart"/>
-      <w:r>
-        <w:rPr>
-          <w:lang w:val="en-GB"/>
-        </w:rPr>
-        <w:t>scende</w:t>
-      </w:r>
-      <w:proofErr w:type="spellEnd"/>
-      <w:r>
-        <w:rPr>
-          <w:lang w:val="en-GB"/>
-        </w:rPr>
-        <w:t xml:space="preserve"> e chi le sale!”* One day, I vowed, I would have power and money enough to spit in the faces of those who had humiliated me! In America, my destiny would be realized and I would be avenged!</w:t>
+          <w:color w:val="595959" w:themeColor="text1" w:themeTint="A6"/>
+          <w:lang w:val="en-GB"/>
+        </w:rPr>
+        <w:t xml:space="preserve"> was when those goddamned creatures prowled. One night I woke to find one sitting on my neck, sniffing at my mustache. I screamed out, waking even my brother Pasquale, who always slept like a dead man. After that night, I took no chances, napping as best I could while sitting or leaning against beams and walls. Day and night fell together on that </w:t>
+      </w:r>
+      <w:r>
+        <w:rPr>
+          <w:lang w:val="en-GB"/>
+        </w:rPr>
+        <w:t>hellish journey</w:t>
+      </w:r>
+      <w:r>
+        <w:rPr>
+          <w:color w:val="595959" w:themeColor="text1" w:themeTint="A6"/>
+          <w:lang w:val="en-GB"/>
+        </w:rPr>
+        <w:t xml:space="preserve"> across the sea, and my mind existed in a place between sleep and vigilance.</w:t>
       </w:r>
     </w:p>
     <w:p>
@@ -2405,6 +2722,7 @@
       <w:pPr>
         <w:spacing w:after="0"/>
         <w:rPr>
+          <w:color w:val="595959" w:themeColor="text1" w:themeTint="A6"/>
           <w:sz w:val="22"/>
           <w:szCs w:val="20"/>
           <w:lang w:val="en-GB"/>
@@ -2415,13 +2733,15 @@
       <w:pPr>
         <w:spacing w:after="0"/>
         <w:rPr>
-          <w:sz w:val="22"/>
-          <w:szCs w:val="20"/>
-          <w:lang w:val="en-GB"/>
-        </w:rPr>
-      </w:pPr>
-      <w:r>
-        <w:rPr>
+          <w:color w:val="595959" w:themeColor="text1" w:themeTint="A6"/>
+          <w:sz w:val="22"/>
+          <w:szCs w:val="20"/>
+          <w:lang w:val="en-GB"/>
+        </w:rPr>
+      </w:pPr>
+      <w:r>
+        <w:rPr>
+          <w:color w:val="595959" w:themeColor="text1" w:themeTint="A6"/>
           <w:sz w:val="22"/>
           <w:szCs w:val="20"/>
           <w:lang w:val="en-GB"/>
@@ -2433,13 +2753,15 @@
       <w:pPr>
         <w:spacing w:after="0"/>
         <w:rPr>
-          <w:sz w:val="22"/>
-          <w:szCs w:val="20"/>
-          <w:lang w:val="en-GB"/>
-        </w:rPr>
-      </w:pPr>
-      <w:r>
-        <w:rPr>
+          <w:color w:val="595959" w:themeColor="text1" w:themeTint="A6"/>
+          <w:sz w:val="22"/>
+          <w:szCs w:val="20"/>
+          <w:lang w:val="en-GB"/>
+        </w:rPr>
+      </w:pPr>
+      <w:r>
+        <w:rPr>
+          <w:color w:val="595959" w:themeColor="text1" w:themeTint="A6"/>
           <w:sz w:val="22"/>
           <w:szCs w:val="20"/>
           <w:lang w:val="en-GB"/>
@@ -2451,6 +2773,7 @@
       <w:pPr>
         <w:spacing w:after="0"/>
         <w:rPr>
+          <w:color w:val="595959" w:themeColor="text1" w:themeTint="A6"/>
           <w:sz w:val="22"/>
           <w:szCs w:val="20"/>
           <w:lang w:val="en-GB"/>
@@ -2459,6 +2782,7 @@
       <w:proofErr w:type="spellStart"/>
       <w:r>
         <w:rPr>
+          <w:color w:val="595959" w:themeColor="text1" w:themeTint="A6"/>
           <w:sz w:val="22"/>
           <w:szCs w:val="20"/>
           <w:lang w:val="en-GB"/>
@@ -2468,6 +2792,7 @@
       <w:proofErr w:type="gramStart"/>
       <w:r>
         <w:rPr>
+          <w:color w:val="595959" w:themeColor="text1" w:themeTint="A6"/>
           <w:sz w:val="22"/>
           <w:szCs w:val="20"/>
           <w:lang w:val="en-GB"/>
@@ -2478,6 +2803,7 @@
       <w:proofErr w:type="gramEnd"/>
       <w:r>
         <w:rPr>
+          <w:color w:val="595959" w:themeColor="text1" w:themeTint="A6"/>
           <w:sz w:val="22"/>
           <w:szCs w:val="20"/>
           <w:lang w:val="en-GB"/>
@@ -2489,13 +2815,15 @@
       <w:pPr>
         <w:spacing w:after="0"/>
         <w:rPr>
-          <w:sz w:val="22"/>
-          <w:szCs w:val="20"/>
-          <w:lang w:val="en-GB"/>
-        </w:rPr>
-      </w:pPr>
-      <w:r>
-        <w:rPr>
+          <w:color w:val="595959" w:themeColor="text1" w:themeTint="A6"/>
+          <w:sz w:val="22"/>
+          <w:szCs w:val="20"/>
+          <w:lang w:val="en-GB"/>
+        </w:rPr>
+      </w:pPr>
+      <w:r>
+        <w:rPr>
+          <w:color w:val="595959" w:themeColor="text1" w:themeTint="A6"/>
           <w:sz w:val="22"/>
           <w:szCs w:val="20"/>
           <w:lang w:val="en-GB"/>
@@ -2507,6 +2835,7 @@
       <w:pPr>
         <w:spacing w:after="0"/>
         <w:rPr>
+          <w:color w:val="595959" w:themeColor="text1" w:themeTint="A6"/>
           <w:sz w:val="22"/>
           <w:szCs w:val="20"/>
           <w:lang w:val="en-GB"/>
@@ -2517,13 +2846,15 @@
       <w:pPr>
         <w:spacing w:after="0"/>
         <w:rPr>
-          <w:sz w:val="22"/>
-          <w:szCs w:val="20"/>
-          <w:lang w:val="en-GB"/>
-        </w:rPr>
-      </w:pPr>
-      <w:r>
-        <w:rPr>
+          <w:color w:val="595959" w:themeColor="text1" w:themeTint="A6"/>
+          <w:sz w:val="22"/>
+          <w:szCs w:val="20"/>
+          <w:lang w:val="en-GB"/>
+        </w:rPr>
+      </w:pPr>
+      <w:r>
+        <w:rPr>
+          <w:color w:val="595959" w:themeColor="text1" w:themeTint="A6"/>
           <w:sz w:val="22"/>
           <w:szCs w:val="20"/>
           <w:lang w:val="en-GB"/>
@@ -2535,13 +2866,15 @@
       <w:pPr>
         <w:spacing w:after="0"/>
         <w:rPr>
-          <w:sz w:val="22"/>
-          <w:szCs w:val="20"/>
-          <w:lang w:val="en-GB"/>
-        </w:rPr>
-      </w:pPr>
-      <w:r>
-        <w:rPr>
+          <w:color w:val="595959" w:themeColor="text1" w:themeTint="A6"/>
+          <w:sz w:val="22"/>
+          <w:szCs w:val="20"/>
+          <w:lang w:val="en-GB"/>
+        </w:rPr>
+      </w:pPr>
+      <w:r>
+        <w:rPr>
+          <w:color w:val="595959" w:themeColor="text1" w:themeTint="A6"/>
           <w:sz w:val="22"/>
           <w:szCs w:val="20"/>
           <w:lang w:val="en-GB"/>
@@ -2553,13 +2886,15 @@
       <w:pPr>
         <w:spacing w:after="0"/>
         <w:rPr>
-          <w:sz w:val="22"/>
-          <w:szCs w:val="20"/>
-          <w:lang w:val="en-GB"/>
-        </w:rPr>
-      </w:pPr>
-      <w:r>
-        <w:rPr>
+          <w:color w:val="595959" w:themeColor="text1" w:themeTint="A6"/>
+          <w:sz w:val="22"/>
+          <w:szCs w:val="20"/>
+          <w:lang w:val="en-GB"/>
+        </w:rPr>
+      </w:pPr>
+      <w:r>
+        <w:rPr>
+          <w:color w:val="595959" w:themeColor="text1" w:themeTint="A6"/>
           <w:sz w:val="22"/>
           <w:szCs w:val="20"/>
           <w:lang w:val="en-GB"/>
@@ -2571,6 +2906,7 @@
       <w:pPr>
         <w:spacing w:after="0"/>
         <w:rPr>
+          <w:color w:val="595959" w:themeColor="text1" w:themeTint="A6"/>
           <w:sz w:val="22"/>
           <w:szCs w:val="20"/>
           <w:lang w:val="en-GB"/>
@@ -2579,6 +2915,7 @@
       <w:proofErr w:type="gramStart"/>
       <w:r>
         <w:rPr>
+          <w:color w:val="595959" w:themeColor="text1" w:themeTint="A6"/>
           <w:sz w:val="22"/>
           <w:szCs w:val="20"/>
           <w:lang w:val="en-GB"/>
@@ -2588,6 +2925,7 @@
       <w:proofErr w:type="gramEnd"/>
       <w:r>
         <w:rPr>
+          <w:color w:val="595959" w:themeColor="text1" w:themeTint="A6"/>
           <w:sz w:val="22"/>
           <w:szCs w:val="20"/>
           <w:lang w:val="en-GB"/>
@@ -2599,6 +2937,7 @@
       <w:pPr>
         <w:spacing w:after="0"/>
         <w:rPr>
+          <w:color w:val="595959" w:themeColor="text1" w:themeTint="A6"/>
           <w:sz w:val="22"/>
           <w:szCs w:val="20"/>
           <w:lang w:val="en-GB"/>
@@ -2609,13 +2948,15 @@
       <w:pPr>
         <w:spacing w:after="0"/>
         <w:rPr>
-          <w:sz w:val="22"/>
-          <w:szCs w:val="20"/>
-          <w:lang w:val="en-GB"/>
-        </w:rPr>
-      </w:pPr>
-      <w:r>
-        <w:rPr>
+          <w:color w:val="595959" w:themeColor="text1" w:themeTint="A6"/>
+          <w:sz w:val="22"/>
+          <w:szCs w:val="20"/>
+          <w:lang w:val="en-GB"/>
+        </w:rPr>
+      </w:pPr>
+      <w:r>
+        <w:rPr>
+          <w:color w:val="595959" w:themeColor="text1" w:themeTint="A6"/>
           <w:sz w:val="22"/>
           <w:szCs w:val="20"/>
           <w:lang w:val="en-GB"/>
@@ -2627,13 +2968,15 @@
       <w:pPr>
         <w:spacing w:after="0"/>
         <w:rPr>
-          <w:sz w:val="22"/>
-          <w:szCs w:val="20"/>
-          <w:lang w:val="en-GB"/>
-        </w:rPr>
-      </w:pPr>
-      <w:r>
-        <w:rPr>
+          <w:color w:val="595959" w:themeColor="text1" w:themeTint="A6"/>
+          <w:sz w:val="22"/>
+          <w:szCs w:val="20"/>
+          <w:lang w:val="en-GB"/>
+        </w:rPr>
+      </w:pPr>
+      <w:r>
+        <w:rPr>
+          <w:color w:val="595959" w:themeColor="text1" w:themeTint="A6"/>
           <w:sz w:val="22"/>
           <w:szCs w:val="20"/>
           <w:lang w:val="en-GB"/>
@@ -2645,13 +2988,15 @@
       <w:pPr>
         <w:spacing w:after="0"/>
         <w:rPr>
-          <w:sz w:val="22"/>
-          <w:szCs w:val="20"/>
-          <w:lang w:val="en-GB"/>
-        </w:rPr>
-      </w:pPr>
-      <w:r>
-        <w:rPr>
+          <w:color w:val="595959" w:themeColor="text1" w:themeTint="A6"/>
+          <w:sz w:val="22"/>
+          <w:szCs w:val="20"/>
+          <w:lang w:val="en-GB"/>
+        </w:rPr>
+      </w:pPr>
+      <w:r>
+        <w:rPr>
+          <w:color w:val="595959" w:themeColor="text1" w:themeTint="A6"/>
           <w:sz w:val="22"/>
           <w:szCs w:val="20"/>
           <w:lang w:val="en-GB"/>
@@ -2663,13 +3008,15 @@
       <w:pPr>
         <w:spacing w:after="0"/>
         <w:rPr>
-          <w:sz w:val="22"/>
-          <w:szCs w:val="20"/>
-          <w:lang w:val="en-GB"/>
-        </w:rPr>
-      </w:pPr>
-      <w:r>
-        <w:rPr>
+          <w:color w:val="595959" w:themeColor="text1" w:themeTint="A6"/>
+          <w:sz w:val="22"/>
+          <w:szCs w:val="20"/>
+          <w:lang w:val="en-GB"/>
+        </w:rPr>
+      </w:pPr>
+      <w:r>
+        <w:rPr>
+          <w:color w:val="595959" w:themeColor="text1" w:themeTint="A6"/>
           <w:sz w:val="22"/>
           <w:szCs w:val="20"/>
           <w:lang w:val="en-GB"/>
@@ -2681,6 +3028,7 @@
       <w:pPr>
         <w:spacing w:after="0"/>
         <w:rPr>
+          <w:color w:val="595959" w:themeColor="text1" w:themeTint="A6"/>
           <w:sz w:val="22"/>
           <w:szCs w:val="20"/>
           <w:lang w:val="en-GB"/>
@@ -2691,13 +3039,15 @@
       <w:pPr>
         <w:spacing w:after="0"/>
         <w:rPr>
-          <w:sz w:val="22"/>
-          <w:szCs w:val="20"/>
-          <w:lang w:val="en-GB"/>
-        </w:rPr>
-      </w:pPr>
-      <w:r>
-        <w:rPr>
+          <w:color w:val="595959" w:themeColor="text1" w:themeTint="A6"/>
+          <w:sz w:val="22"/>
+          <w:szCs w:val="20"/>
+          <w:lang w:val="en-GB"/>
+        </w:rPr>
+      </w:pPr>
+      <w:r>
+        <w:rPr>
+          <w:color w:val="595959" w:themeColor="text1" w:themeTint="A6"/>
           <w:sz w:val="22"/>
           <w:szCs w:val="20"/>
           <w:lang w:val="en-GB"/>
@@ -2709,13 +3059,15 @@
       <w:pPr>
         <w:spacing w:after="0"/>
         <w:rPr>
-          <w:sz w:val="22"/>
-          <w:szCs w:val="20"/>
-          <w:lang w:val="en-GB"/>
-        </w:rPr>
-      </w:pPr>
-      <w:r>
-        <w:rPr>
+          <w:color w:val="595959" w:themeColor="text1" w:themeTint="A6"/>
+          <w:sz w:val="22"/>
+          <w:szCs w:val="20"/>
+          <w:lang w:val="en-GB"/>
+        </w:rPr>
+      </w:pPr>
+      <w:r>
+        <w:rPr>
+          <w:color w:val="595959" w:themeColor="text1" w:themeTint="A6"/>
           <w:sz w:val="22"/>
           <w:szCs w:val="20"/>
           <w:lang w:val="en-GB"/>
@@ -2725,6 +3077,7 @@
       <w:proofErr w:type="gramStart"/>
       <w:r>
         <w:rPr>
+          <w:color w:val="595959" w:themeColor="text1" w:themeTint="A6"/>
           <w:sz w:val="22"/>
           <w:szCs w:val="20"/>
           <w:lang w:val="en-GB"/>
@@ -2737,6 +3090,7 @@
       <w:pPr>
         <w:spacing w:after="0"/>
         <w:rPr>
+          <w:color w:val="595959" w:themeColor="text1" w:themeTint="A6"/>
           <w:sz w:val="22"/>
           <w:szCs w:val="20"/>
           <w:lang w:val="en-GB"/>
@@ -2745,6 +3099,7 @@
       <w:proofErr w:type="spellStart"/>
       <w:r>
         <w:rPr>
+          <w:color w:val="595959" w:themeColor="text1" w:themeTint="A6"/>
           <w:sz w:val="22"/>
           <w:szCs w:val="20"/>
           <w:lang w:val="en-GB"/>
@@ -2754,6 +3109,7 @@
       <w:proofErr w:type="gramStart"/>
       <w:r>
         <w:rPr>
+          <w:color w:val="595959" w:themeColor="text1" w:themeTint="A6"/>
           <w:sz w:val="22"/>
           <w:szCs w:val="20"/>
           <w:lang w:val="en-GB"/>
@@ -2764,6 +3120,7 @@
       <w:proofErr w:type="gramEnd"/>
       <w:r>
         <w:rPr>
+          <w:color w:val="595959" w:themeColor="text1" w:themeTint="A6"/>
           <w:sz w:val="22"/>
           <w:szCs w:val="20"/>
           <w:lang w:val="en-GB"/>
@@ -2775,6 +3132,7 @@
       <w:pPr>
         <w:spacing w:after="0"/>
         <w:rPr>
+          <w:color w:val="595959" w:themeColor="text1" w:themeTint="A6"/>
           <w:sz w:val="22"/>
           <w:szCs w:val="20"/>
           <w:lang w:val="en-GB"/>
@@ -2783,6 +3141,7 @@
       <w:proofErr w:type="spellStart"/>
       <w:r>
         <w:rPr>
+          <w:color w:val="595959" w:themeColor="text1" w:themeTint="A6"/>
           <w:sz w:val="22"/>
           <w:szCs w:val="20"/>
           <w:lang w:val="en-GB"/>
@@ -2792,6 +3151,7 @@
       <w:proofErr w:type="spellEnd"/>
       <w:r>
         <w:rPr>
+          <w:color w:val="595959" w:themeColor="text1" w:themeTint="A6"/>
           <w:sz w:val="22"/>
           <w:szCs w:val="20"/>
           <w:lang w:val="en-GB"/>
@@ -2803,6 +3163,7 @@
       <w:pPr>
         <w:spacing w:after="0"/>
         <w:rPr>
+          <w:color w:val="595959" w:themeColor="text1" w:themeTint="A6"/>
           <w:sz w:val="22"/>
           <w:szCs w:val="20"/>
           <w:lang w:val="en-GB"/>
@@ -2813,13 +3174,15 @@
       <w:pPr>
         <w:spacing w:after="0"/>
         <w:rPr>
-          <w:sz w:val="22"/>
-          <w:szCs w:val="20"/>
-          <w:lang w:val="en-GB"/>
-        </w:rPr>
-      </w:pPr>
-      <w:r>
-        <w:rPr>
+          <w:color w:val="595959" w:themeColor="text1" w:themeTint="A6"/>
+          <w:sz w:val="22"/>
+          <w:szCs w:val="20"/>
+          <w:lang w:val="en-GB"/>
+        </w:rPr>
+      </w:pPr>
+      <w:r>
+        <w:rPr>
+          <w:color w:val="595959" w:themeColor="text1" w:themeTint="A6"/>
           <w:sz w:val="22"/>
           <w:szCs w:val="20"/>
           <w:lang w:val="en-GB"/>
@@ -2831,13 +3194,15 @@
       <w:pPr>
         <w:spacing w:after="0"/>
         <w:rPr>
-          <w:sz w:val="22"/>
-          <w:szCs w:val="20"/>
-          <w:lang w:val="en-GB"/>
-        </w:rPr>
-      </w:pPr>
-      <w:r>
-        <w:rPr>
+          <w:color w:val="595959" w:themeColor="text1" w:themeTint="A6"/>
+          <w:sz w:val="22"/>
+          <w:szCs w:val="20"/>
+          <w:lang w:val="en-GB"/>
+        </w:rPr>
+      </w:pPr>
+      <w:r>
+        <w:rPr>
+          <w:color w:val="595959" w:themeColor="text1" w:themeTint="A6"/>
           <w:sz w:val="22"/>
           <w:szCs w:val="20"/>
           <w:lang w:val="en-GB"/>
@@ -2849,13 +3214,15 @@
       <w:pPr>
         <w:spacing w:after="0"/>
         <w:rPr>
-          <w:sz w:val="22"/>
-          <w:szCs w:val="20"/>
-          <w:lang w:val="en-GB"/>
-        </w:rPr>
-      </w:pPr>
-      <w:r>
-        <w:rPr>
+          <w:color w:val="595959" w:themeColor="text1" w:themeTint="A6"/>
+          <w:sz w:val="22"/>
+          <w:szCs w:val="20"/>
+          <w:lang w:val="en-GB"/>
+        </w:rPr>
+      </w:pPr>
+      <w:r>
+        <w:rPr>
+          <w:color w:val="595959" w:themeColor="text1" w:themeTint="A6"/>
           <w:sz w:val="22"/>
           <w:szCs w:val="20"/>
           <w:lang w:val="en-GB"/>
@@ -2867,13 +3234,15 @@
       <w:pPr>
         <w:spacing w:after="0"/>
         <w:rPr>
-          <w:sz w:val="22"/>
-          <w:szCs w:val="20"/>
-          <w:lang w:val="en-GB"/>
-        </w:rPr>
-      </w:pPr>
-      <w:r>
-        <w:rPr>
+          <w:color w:val="595959" w:themeColor="text1" w:themeTint="A6"/>
+          <w:sz w:val="22"/>
+          <w:szCs w:val="20"/>
+          <w:lang w:val="en-GB"/>
+        </w:rPr>
+      </w:pPr>
+      <w:r>
+        <w:rPr>
+          <w:color w:val="595959" w:themeColor="text1" w:themeTint="A6"/>
           <w:sz w:val="22"/>
           <w:szCs w:val="20"/>
           <w:lang w:val="en-GB"/>
@@ -2883,6 +3252,7 @@
       <w:proofErr w:type="gramStart"/>
       <w:r>
         <w:rPr>
+          <w:color w:val="595959" w:themeColor="text1" w:themeTint="A6"/>
           <w:sz w:val="22"/>
           <w:szCs w:val="20"/>
           <w:lang w:val="en-GB"/>
@@ -2892,6 +3262,7 @@
       <w:proofErr w:type="gramEnd"/>
       <w:r>
         <w:rPr>
+          <w:color w:val="595959" w:themeColor="text1" w:themeTint="A6"/>
           <w:sz w:val="22"/>
           <w:szCs w:val="20"/>
           <w:lang w:val="en-GB"/>
@@ -2903,6 +3274,7 @@
       <w:pPr>
         <w:spacing w:after="0"/>
         <w:rPr>
+          <w:color w:val="595959" w:themeColor="text1" w:themeTint="A6"/>
           <w:sz w:val="22"/>
           <w:szCs w:val="20"/>
           <w:lang w:val="en-GB"/>
@@ -2913,13 +3285,15 @@
       <w:pPr>
         <w:spacing w:after="0"/>
         <w:rPr>
-          <w:sz w:val="22"/>
-          <w:szCs w:val="20"/>
-          <w:lang w:val="en-GB"/>
-        </w:rPr>
-      </w:pPr>
-      <w:r>
-        <w:rPr>
+          <w:color w:val="595959" w:themeColor="text1" w:themeTint="A6"/>
+          <w:sz w:val="22"/>
+          <w:szCs w:val="20"/>
+          <w:lang w:val="en-GB"/>
+        </w:rPr>
+      </w:pPr>
+      <w:r>
+        <w:rPr>
+          <w:color w:val="595959" w:themeColor="text1" w:themeTint="A6"/>
           <w:sz w:val="22"/>
           <w:szCs w:val="20"/>
           <w:lang w:val="en-GB"/>
@@ -2931,13 +3305,15 @@
       <w:pPr>
         <w:spacing w:after="0"/>
         <w:rPr>
-          <w:sz w:val="22"/>
-          <w:szCs w:val="20"/>
-          <w:lang w:val="en-GB"/>
-        </w:rPr>
-      </w:pPr>
-      <w:r>
-        <w:rPr>
+          <w:color w:val="595959" w:themeColor="text1" w:themeTint="A6"/>
+          <w:sz w:val="22"/>
+          <w:szCs w:val="20"/>
+          <w:lang w:val="en-GB"/>
+        </w:rPr>
+      </w:pPr>
+      <w:r>
+        <w:rPr>
+          <w:color w:val="595959" w:themeColor="text1" w:themeTint="A6"/>
           <w:sz w:val="22"/>
           <w:szCs w:val="20"/>
           <w:lang w:val="en-GB"/>
@@ -2947,6 +3323,7 @@
       <w:proofErr w:type="gramStart"/>
       <w:r>
         <w:rPr>
+          <w:color w:val="595959" w:themeColor="text1" w:themeTint="A6"/>
           <w:sz w:val="22"/>
           <w:szCs w:val="20"/>
           <w:lang w:val="en-GB"/>
@@ -2959,13 +3336,15 @@
       <w:pPr>
         <w:spacing w:after="0"/>
         <w:rPr>
-          <w:sz w:val="22"/>
-          <w:szCs w:val="20"/>
-          <w:lang w:val="en-GB"/>
-        </w:rPr>
-      </w:pPr>
-      <w:r>
-        <w:rPr>
+          <w:color w:val="595959" w:themeColor="text1" w:themeTint="A6"/>
+          <w:sz w:val="22"/>
+          <w:szCs w:val="20"/>
+          <w:lang w:val="en-GB"/>
+        </w:rPr>
+      </w:pPr>
+      <w:r>
+        <w:rPr>
+          <w:color w:val="595959" w:themeColor="text1" w:themeTint="A6"/>
           <w:sz w:val="22"/>
           <w:szCs w:val="20"/>
           <w:lang w:val="en-GB"/>
@@ -2975,6 +3354,7 @@
       <w:proofErr w:type="gramStart"/>
       <w:r>
         <w:rPr>
+          <w:color w:val="595959" w:themeColor="text1" w:themeTint="A6"/>
           <w:sz w:val="22"/>
           <w:szCs w:val="20"/>
           <w:lang w:val="en-GB"/>
@@ -2984,6 +3364,7 @@
       <w:proofErr w:type="gramEnd"/>
       <w:r>
         <w:rPr>
+          <w:color w:val="595959" w:themeColor="text1" w:themeTint="A6"/>
           <w:sz w:val="22"/>
           <w:szCs w:val="20"/>
           <w:lang w:val="en-GB"/>
@@ -2995,13 +3376,15 @@
       <w:pPr>
         <w:spacing w:after="0"/>
         <w:rPr>
-          <w:sz w:val="22"/>
-          <w:szCs w:val="20"/>
-          <w:lang w:val="en-GB"/>
-        </w:rPr>
-      </w:pPr>
-      <w:r>
-        <w:rPr>
+          <w:color w:val="595959" w:themeColor="text1" w:themeTint="A6"/>
+          <w:sz w:val="22"/>
+          <w:szCs w:val="20"/>
+          <w:lang w:val="en-GB"/>
+        </w:rPr>
+      </w:pPr>
+      <w:r>
+        <w:rPr>
+          <w:color w:val="595959" w:themeColor="text1" w:themeTint="A6"/>
           <w:sz w:val="22"/>
           <w:szCs w:val="20"/>
           <w:lang w:val="en-GB"/>
@@ -3013,6 +3396,7 @@
       <w:pPr>
         <w:spacing w:after="0"/>
         <w:rPr>
+          <w:color w:val="595959" w:themeColor="text1" w:themeTint="A6"/>
           <w:sz w:val="22"/>
           <w:szCs w:val="20"/>
           <w:lang w:val="en-GB"/>
@@ -3023,13 +3407,15 @@
       <w:pPr>
         <w:spacing w:after="0"/>
         <w:rPr>
-          <w:sz w:val="22"/>
-          <w:szCs w:val="20"/>
-          <w:lang w:val="en-GB"/>
-        </w:rPr>
-      </w:pPr>
-      <w:r>
-        <w:rPr>
+          <w:color w:val="595959" w:themeColor="text1" w:themeTint="A6"/>
+          <w:sz w:val="22"/>
+          <w:szCs w:val="20"/>
+          <w:lang w:val="en-GB"/>
+        </w:rPr>
+      </w:pPr>
+      <w:r>
+        <w:rPr>
+          <w:color w:val="595959" w:themeColor="text1" w:themeTint="A6"/>
           <w:sz w:val="22"/>
           <w:szCs w:val="20"/>
           <w:lang w:val="en-GB"/>
@@ -3041,13 +3427,15 @@
       <w:pPr>
         <w:spacing w:after="0"/>
         <w:rPr>
-          <w:sz w:val="22"/>
-          <w:szCs w:val="20"/>
-          <w:lang w:val="en-GB"/>
-        </w:rPr>
-      </w:pPr>
-      <w:r>
-        <w:rPr>
+          <w:color w:val="595959" w:themeColor="text1" w:themeTint="A6"/>
+          <w:sz w:val="22"/>
+          <w:szCs w:val="20"/>
+          <w:lang w:val="en-GB"/>
+        </w:rPr>
+      </w:pPr>
+      <w:r>
+        <w:rPr>
+          <w:color w:val="595959" w:themeColor="text1" w:themeTint="A6"/>
           <w:sz w:val="22"/>
           <w:szCs w:val="20"/>
           <w:lang w:val="en-GB"/>
@@ -3057,6 +3445,7 @@
       <w:proofErr w:type="gramStart"/>
       <w:r>
         <w:rPr>
+          <w:color w:val="595959" w:themeColor="text1" w:themeTint="A6"/>
           <w:sz w:val="22"/>
           <w:szCs w:val="20"/>
           <w:lang w:val="en-GB"/>
@@ -3069,13 +3458,15 @@
       <w:pPr>
         <w:spacing w:after="0"/>
         <w:rPr>
-          <w:sz w:val="22"/>
-          <w:szCs w:val="20"/>
-          <w:lang w:val="en-GB"/>
-        </w:rPr>
-      </w:pPr>
-      <w:r>
-        <w:rPr>
+          <w:color w:val="595959" w:themeColor="text1" w:themeTint="A6"/>
+          <w:sz w:val="22"/>
+          <w:szCs w:val="20"/>
+          <w:lang w:val="en-GB"/>
+        </w:rPr>
+      </w:pPr>
+      <w:r>
+        <w:rPr>
+          <w:color w:val="595959" w:themeColor="text1" w:themeTint="A6"/>
           <w:sz w:val="22"/>
           <w:szCs w:val="20"/>
           <w:lang w:val="en-GB"/>
@@ -3085,6 +3476,7 @@
       <w:proofErr w:type="gramStart"/>
       <w:r>
         <w:rPr>
+          <w:color w:val="595959" w:themeColor="text1" w:themeTint="A6"/>
           <w:sz w:val="22"/>
           <w:szCs w:val="20"/>
           <w:lang w:val="en-GB"/>
@@ -3097,13 +3489,15 @@
       <w:pPr>
         <w:spacing w:after="0"/>
         <w:rPr>
-          <w:sz w:val="22"/>
-          <w:szCs w:val="20"/>
-          <w:lang w:val="en-GB"/>
-        </w:rPr>
-      </w:pPr>
-      <w:r>
-        <w:rPr>
+          <w:color w:val="595959" w:themeColor="text1" w:themeTint="A6"/>
+          <w:sz w:val="22"/>
+          <w:szCs w:val="20"/>
+          <w:lang w:val="en-GB"/>
+        </w:rPr>
+      </w:pPr>
+      <w:r>
+        <w:rPr>
+          <w:color w:val="595959" w:themeColor="text1" w:themeTint="A6"/>
           <w:sz w:val="22"/>
           <w:szCs w:val="20"/>
           <w:lang w:val="en-GB"/>
@@ -3113,6 +3507,7 @@
       <w:proofErr w:type="gramStart"/>
       <w:r>
         <w:rPr>
+          <w:color w:val="595959" w:themeColor="text1" w:themeTint="A6"/>
           <w:sz w:val="22"/>
           <w:szCs w:val="20"/>
           <w:lang w:val="en-GB"/>
@@ -3125,6 +3520,7 @@
       <w:pPr>
         <w:spacing w:after="0"/>
         <w:rPr>
+          <w:color w:val="595959" w:themeColor="text1" w:themeTint="A6"/>
           <w:sz w:val="22"/>
           <w:szCs w:val="20"/>
           <w:lang w:val="en-GB"/>
@@ -3133,6 +3529,7 @@
       <w:proofErr w:type="gramStart"/>
       <w:r>
         <w:rPr>
+          <w:color w:val="595959" w:themeColor="text1" w:themeTint="A6"/>
           <w:sz w:val="22"/>
           <w:szCs w:val="20"/>
           <w:lang w:val="en-GB"/>
@@ -3142,6 +3539,7 @@
       <w:proofErr w:type="gramEnd"/>
       <w:r>
         <w:rPr>
+          <w:color w:val="595959" w:themeColor="text1" w:themeTint="A6"/>
           <w:sz w:val="22"/>
           <w:szCs w:val="20"/>
           <w:lang w:val="en-GB"/>
@@ -3153,13 +3551,15 @@
       <w:pPr>
         <w:spacing w:after="0"/>
         <w:rPr>
-          <w:sz w:val="22"/>
-          <w:szCs w:val="20"/>
-          <w:lang w:val="en-GB"/>
-        </w:rPr>
-      </w:pPr>
-      <w:r>
-        <w:rPr>
+          <w:color w:val="595959" w:themeColor="text1" w:themeTint="A6"/>
+          <w:sz w:val="22"/>
+          <w:szCs w:val="20"/>
+          <w:lang w:val="en-GB"/>
+        </w:rPr>
+      </w:pPr>
+      <w:r>
+        <w:rPr>
+          <w:color w:val="595959" w:themeColor="text1" w:themeTint="A6"/>
           <w:sz w:val="22"/>
           <w:szCs w:val="20"/>
           <w:lang w:val="en-GB"/>
@@ -3171,6 +3571,7 @@
       <w:pPr>
         <w:spacing w:after="0"/>
         <w:rPr>
+          <w:color w:val="595959" w:themeColor="text1" w:themeTint="A6"/>
           <w:sz w:val="22"/>
           <w:szCs w:val="20"/>
           <w:lang w:val="en-GB"/>
@@ -3181,13 +3582,15 @@
       <w:pPr>
         <w:spacing w:after="0"/>
         <w:rPr>
-          <w:sz w:val="22"/>
-          <w:szCs w:val="20"/>
-          <w:lang w:val="en-GB"/>
-        </w:rPr>
-      </w:pPr>
-      <w:r>
-        <w:rPr>
+          <w:color w:val="595959" w:themeColor="text1" w:themeTint="A6"/>
+          <w:sz w:val="22"/>
+          <w:szCs w:val="20"/>
+          <w:lang w:val="en-GB"/>
+        </w:rPr>
+      </w:pPr>
+      <w:r>
+        <w:rPr>
+          <w:color w:val="595959" w:themeColor="text1" w:themeTint="A6"/>
           <w:sz w:val="22"/>
           <w:szCs w:val="20"/>
           <w:lang w:val="en-GB"/>
@@ -3199,13 +3602,15 @@
       <w:pPr>
         <w:spacing w:after="0"/>
         <w:rPr>
-          <w:sz w:val="22"/>
-          <w:szCs w:val="20"/>
-          <w:lang w:val="en-GB"/>
-        </w:rPr>
-      </w:pPr>
-      <w:r>
-        <w:rPr>
+          <w:color w:val="595959" w:themeColor="text1" w:themeTint="A6"/>
+          <w:sz w:val="22"/>
+          <w:szCs w:val="20"/>
+          <w:lang w:val="en-GB"/>
+        </w:rPr>
+      </w:pPr>
+      <w:r>
+        <w:rPr>
+          <w:color w:val="595959" w:themeColor="text1" w:themeTint="A6"/>
           <w:sz w:val="22"/>
           <w:szCs w:val="20"/>
           <w:lang w:val="en-GB"/>
@@ -3215,6 +3620,7 @@
       <w:proofErr w:type="gramStart"/>
       <w:r>
         <w:rPr>
+          <w:color w:val="595959" w:themeColor="text1" w:themeTint="A6"/>
           <w:sz w:val="22"/>
           <w:szCs w:val="20"/>
           <w:lang w:val="en-GB"/>
@@ -3227,13 +3633,15 @@
       <w:pPr>
         <w:spacing w:after="0"/>
         <w:rPr>
-          <w:sz w:val="22"/>
-          <w:szCs w:val="20"/>
-          <w:lang w:val="en-GB"/>
-        </w:rPr>
-      </w:pPr>
-      <w:r>
-        <w:rPr>
+          <w:color w:val="595959" w:themeColor="text1" w:themeTint="A6"/>
+          <w:sz w:val="22"/>
+          <w:szCs w:val="20"/>
+          <w:lang w:val="en-GB"/>
+        </w:rPr>
+      </w:pPr>
+      <w:r>
+        <w:rPr>
+          <w:color w:val="595959" w:themeColor="text1" w:themeTint="A6"/>
           <w:sz w:val="22"/>
           <w:szCs w:val="20"/>
           <w:lang w:val="en-GB"/>
@@ -3243,6 +3651,7 @@
       <w:proofErr w:type="gramStart"/>
       <w:r>
         <w:rPr>
+          <w:color w:val="595959" w:themeColor="text1" w:themeTint="A6"/>
           <w:sz w:val="22"/>
           <w:szCs w:val="20"/>
           <w:lang w:val="en-GB"/>
@@ -3252,6 +3661,7 @@
       <w:proofErr w:type="gramEnd"/>
       <w:r>
         <w:rPr>
+          <w:color w:val="595959" w:themeColor="text1" w:themeTint="A6"/>
           <w:sz w:val="22"/>
           <w:szCs w:val="20"/>
           <w:lang w:val="en-GB"/>
@@ -3263,13 +3673,15 @@
       <w:pPr>
         <w:spacing w:after="0"/>
         <w:rPr>
-          <w:sz w:val="22"/>
-          <w:szCs w:val="20"/>
-          <w:lang w:val="en-GB"/>
-        </w:rPr>
-      </w:pPr>
-      <w:r>
-        <w:rPr>
+          <w:color w:val="595959" w:themeColor="text1" w:themeTint="A6"/>
+          <w:sz w:val="22"/>
+          <w:szCs w:val="20"/>
+          <w:lang w:val="en-GB"/>
+        </w:rPr>
+      </w:pPr>
+      <w:r>
+        <w:rPr>
+          <w:color w:val="595959" w:themeColor="text1" w:themeTint="A6"/>
           <w:sz w:val="22"/>
           <w:szCs w:val="20"/>
           <w:lang w:val="en-GB"/>
@@ -3279,6 +3691,7 @@
       <w:proofErr w:type="gramStart"/>
       <w:r>
         <w:rPr>
+          <w:color w:val="595959" w:themeColor="text1" w:themeTint="A6"/>
           <w:sz w:val="22"/>
           <w:szCs w:val="20"/>
           <w:lang w:val="en-GB"/>
@@ -3291,13 +3704,15 @@
       <w:pPr>
         <w:spacing w:after="0"/>
         <w:rPr>
-          <w:sz w:val="22"/>
-          <w:szCs w:val="20"/>
-          <w:lang w:val="en-GB"/>
-        </w:rPr>
-      </w:pPr>
-      <w:r>
-        <w:rPr>
+          <w:color w:val="595959" w:themeColor="text1" w:themeTint="A6"/>
+          <w:sz w:val="22"/>
+          <w:szCs w:val="20"/>
+          <w:lang w:val="en-GB"/>
+        </w:rPr>
+      </w:pPr>
+      <w:r>
+        <w:rPr>
+          <w:color w:val="595959" w:themeColor="text1" w:themeTint="A6"/>
           <w:sz w:val="22"/>
           <w:szCs w:val="20"/>
           <w:lang w:val="en-GB"/>
@@ -3309,13 +3724,15 @@
       <w:pPr>
         <w:spacing w:after="0"/>
         <w:rPr>
-          <w:sz w:val="22"/>
-          <w:szCs w:val="20"/>
-          <w:lang w:val="en-GB"/>
-        </w:rPr>
-      </w:pPr>
-      <w:r>
-        <w:rPr>
+          <w:color w:val="595959" w:themeColor="text1" w:themeTint="A6"/>
+          <w:sz w:val="22"/>
+          <w:szCs w:val="20"/>
+          <w:lang w:val="en-GB"/>
+        </w:rPr>
+      </w:pPr>
+      <w:r>
+        <w:rPr>
+          <w:color w:val="595959" w:themeColor="text1" w:themeTint="A6"/>
           <w:sz w:val="22"/>
           <w:szCs w:val="20"/>
           <w:lang w:val="en-GB"/>
@@ -3401,6 +3818,7 @@
       <w:pPr>
         <w:jc w:val="left"/>
         <w:rPr>
+          <w:color w:val="595959" w:themeColor="text1" w:themeTint="A6"/>
           <w:lang w:val="en-GB"/>
         </w:rPr>
         <w:sectPr>
@@ -3746,7 +4164,7 @@
 </file>
 
 <file path=word/endnotes.xml><?xml version="1.0" encoding="utf-8"?>
-<w:endnotes xmlns:wpc="http://schemas.microsoft.com/office/word/2010/wordprocessingCanvas" xmlns:cx="http://schemas.microsoft.com/office/drawing/2014/chartex" xmlns:cx1="http://schemas.microsoft.com/office/drawing/2015/9/8/chartex" xmlns:cx2="http://schemas.microsoft.com/office/drawing/2015/10/21/chartex" xmlns:cx3="http://schemas.microsoft.com/office/drawing/2016/5/9/chartex" xmlns:cx4="http://schemas.microsoft.com/office/drawing/2016/5/10/chartex" xmlns:cx5="http://schemas.microsoft.com/office/drawing/2016/5/11/chartex" xmlns:cx6="http://schemas.microsoft.com/office/drawing/2016/5/12/chartex" xmlns:cx7="http://schemas.microsoft.com/office/drawing/2016/5/13/chartex" xmlns:cx8="http://schemas.microsoft.com/office/drawing/2016/5/14/chartex" xmlns:mc="http://schemas.openxmlformats.org/markup-compatibility/2006" xmlns:aink="http://schemas.microsoft.com/office/drawing/2016/ink" xmlns:am3d="http://schemas.microsoft.com/office/drawing/2017/model3d" xmlns:o="urn:schemas-microsoft-com:office:office" xmlns:r="http://schemas.openxmlformats.org/officeDocument/2006/relationships" xmlns:m="http://schemas.openxmlformats.org/officeDocument/2006/math" xmlns:v="urn:schemas-microsoft-com:vml" xmlns:wp14="http://schemas.microsoft.com/office/word/2010/wordprocessingDrawing" xmlns:wp="http://schemas.openxmlformats.org/drawingml/2006/wordprocessingDrawing" xmlns:w10="urn:schemas-microsoft-com:office:word" xmlns:w="http://schemas.openxmlformats.org/wordprocessingml/2006/main" xmlns:w14="http://schemas.microsoft.com/office/word/2010/wordml" xmlns:w15="http://schemas.microsoft.com/office/word/2012/wordml" xmlns:w16cex="http://schemas.microsoft.com/office/word/2018/wordml/cex" xmlns:w16cid="http://schemas.microsoft.com/office/word/2016/wordml/cid" xmlns:w16="http://schemas.microsoft.com/office/word/2018/wordml" xmlns:w16se="http://schemas.microsoft.com/office/word/2015/wordml/symex" xmlns:wpg="http://schemas.microsoft.com/office/word/2010/wordprocessingGroup" xmlns:wpi="http://schemas.microsoft.com/office/word/2010/wordprocessingInk" xmlns:wne="http://schemas.microsoft.com/office/word/2006/wordml" xmlns:wps="http://schemas.microsoft.com/office/word/2010/wordprocessingShape" mc:Ignorable="w14 w15 w16se w16cid w16 w16cex wp14">
+<w:endnotes xmlns:wpc="http://schemas.microsoft.com/office/word/2010/wordprocessingCanvas" xmlns:cx="http://schemas.microsoft.com/office/drawing/2014/chartex" xmlns:cx1="http://schemas.microsoft.com/office/drawing/2015/9/8/chartex" xmlns:cx2="http://schemas.microsoft.com/office/drawing/2015/10/21/chartex" xmlns:cx3="http://schemas.microsoft.com/office/drawing/2016/5/9/chartex" xmlns:cx4="http://schemas.microsoft.com/office/drawing/2016/5/10/chartex" xmlns:cx5="http://schemas.microsoft.com/office/drawing/2016/5/11/chartex" xmlns:cx6="http://schemas.microsoft.com/office/drawing/2016/5/12/chartex" xmlns:cx7="http://schemas.microsoft.com/office/drawing/2016/5/13/chartex" xmlns:cx8="http://schemas.microsoft.com/office/drawing/2016/5/14/chartex" xmlns:mc="http://schemas.openxmlformats.org/markup-compatibility/2006" xmlns:aink="http://schemas.microsoft.com/office/drawing/2016/ink" xmlns:am3d="http://schemas.microsoft.com/office/drawing/2017/model3d" xmlns:o="urn:schemas-microsoft-com:office:office" xmlns:r="http://schemas.openxmlformats.org/officeDocument/2006/relationships" xmlns:m="http://schemas.openxmlformats.org/officeDocument/2006/math" xmlns:v="urn:schemas-microsoft-com:vml" xmlns:wp14="http://schemas.microsoft.com/office/word/2010/wordprocessingDrawing" xmlns:wp="http://schemas.openxmlformats.org/drawingml/2006/wordprocessingDrawing" xmlns:w10="urn:schemas-microsoft-com:office:word" xmlns:w="http://schemas.openxmlformats.org/wordprocessingml/2006/main" xmlns:w14="http://schemas.microsoft.com/office/word/2010/wordml" xmlns:w15="http://schemas.microsoft.com/office/word/2012/wordml" xmlns:w16cex="http://schemas.microsoft.com/office/word/2018/wordml/cex" xmlns:w16cid="http://schemas.microsoft.com/office/word/2016/wordml/cid" xmlns:w16="http://schemas.microsoft.com/office/word/2018/wordml" xmlns:w16sdtdh="http://schemas.microsoft.com/office/word/2020/wordml/sdtdatahash" xmlns:w16se="http://schemas.microsoft.com/office/word/2015/wordml/symex" xmlns:wpg="http://schemas.microsoft.com/office/word/2010/wordprocessingGroup" xmlns:wpi="http://schemas.microsoft.com/office/word/2010/wordprocessingInk" xmlns:wne="http://schemas.microsoft.com/office/word/2006/wordml" xmlns:wps="http://schemas.microsoft.com/office/word/2010/wordprocessingShape" mc:Ignorable="w14 w15 w16se w16cid w16 w16cex w16sdtdh wp14">
   <w:endnote w:type="separator" w:id="-1">
     <w:p>
       <w:pPr>
@@ -3771,7 +4189,7 @@
 </file>
 
 <file path=word/footer1.xml><?xml version="1.0" encoding="utf-8"?>
-<w:ftr xmlns:wpc="http://schemas.microsoft.com/office/word/2010/wordprocessingCanvas" xmlns:cx="http://schemas.microsoft.com/office/drawing/2014/chartex" xmlns:cx1="http://schemas.microsoft.com/office/drawing/2015/9/8/chartex" xmlns:cx2="http://schemas.microsoft.com/office/drawing/2015/10/21/chartex" xmlns:cx3="http://schemas.microsoft.com/office/drawing/2016/5/9/chartex" xmlns:cx4="http://schemas.microsoft.com/office/drawing/2016/5/10/chartex" xmlns:cx5="http://schemas.microsoft.com/office/drawing/2016/5/11/chartex" xmlns:cx6="http://schemas.microsoft.com/office/drawing/2016/5/12/chartex" xmlns:cx7="http://schemas.microsoft.com/office/drawing/2016/5/13/chartex" xmlns:cx8="http://schemas.microsoft.com/office/drawing/2016/5/14/chartex" xmlns:mc="http://schemas.openxmlformats.org/markup-compatibility/2006" xmlns:aink="http://schemas.microsoft.com/office/drawing/2016/ink" xmlns:am3d="http://schemas.microsoft.com/office/drawing/2017/model3d" xmlns:o="urn:schemas-microsoft-com:office:office" xmlns:r="http://schemas.openxmlformats.org/officeDocument/2006/relationships" xmlns:m="http://schemas.openxmlformats.org/officeDocument/2006/math" xmlns:v="urn:schemas-microsoft-com:vml" xmlns:wp14="http://schemas.microsoft.com/office/word/2010/wordprocessingDrawing" xmlns:wp="http://schemas.openxmlformats.org/drawingml/2006/wordprocessingDrawing" xmlns:w10="urn:schemas-microsoft-com:office:word" xmlns:w="http://schemas.openxmlformats.org/wordprocessingml/2006/main" xmlns:w14="http://schemas.microsoft.com/office/word/2010/wordml" xmlns:w15="http://schemas.microsoft.com/office/word/2012/wordml" xmlns:w16cex="http://schemas.microsoft.com/office/word/2018/wordml/cex" xmlns:w16cid="http://schemas.microsoft.com/office/word/2016/wordml/cid" xmlns:w16="http://schemas.microsoft.com/office/word/2018/wordml" xmlns:w16se="http://schemas.microsoft.com/office/word/2015/wordml/symex" xmlns:wpg="http://schemas.microsoft.com/office/word/2010/wordprocessingGroup" xmlns:wpi="http://schemas.microsoft.com/office/word/2010/wordprocessingInk" xmlns:wne="http://schemas.microsoft.com/office/word/2006/wordml" xmlns:wps="http://schemas.microsoft.com/office/word/2010/wordprocessingShape" mc:Ignorable="w14 w15 w16se w16cid w16 w16cex wp14">
+<w:ftr xmlns:wpc="http://schemas.microsoft.com/office/word/2010/wordprocessingCanvas" xmlns:cx="http://schemas.microsoft.com/office/drawing/2014/chartex" xmlns:cx1="http://schemas.microsoft.com/office/drawing/2015/9/8/chartex" xmlns:cx2="http://schemas.microsoft.com/office/drawing/2015/10/21/chartex" xmlns:cx3="http://schemas.microsoft.com/office/drawing/2016/5/9/chartex" xmlns:cx4="http://schemas.microsoft.com/office/drawing/2016/5/10/chartex" xmlns:cx5="http://schemas.microsoft.com/office/drawing/2016/5/11/chartex" xmlns:cx6="http://schemas.microsoft.com/office/drawing/2016/5/12/chartex" xmlns:cx7="http://schemas.microsoft.com/office/drawing/2016/5/13/chartex" xmlns:cx8="http://schemas.microsoft.com/office/drawing/2016/5/14/chartex" xmlns:mc="http://schemas.openxmlformats.org/markup-compatibility/2006" xmlns:aink="http://schemas.microsoft.com/office/drawing/2016/ink" xmlns:am3d="http://schemas.microsoft.com/office/drawing/2017/model3d" xmlns:o="urn:schemas-microsoft-com:office:office" xmlns:r="http://schemas.openxmlformats.org/officeDocument/2006/relationships" xmlns:m="http://schemas.openxmlformats.org/officeDocument/2006/math" xmlns:v="urn:schemas-microsoft-com:vml" xmlns:wp14="http://schemas.microsoft.com/office/word/2010/wordprocessingDrawing" xmlns:wp="http://schemas.openxmlformats.org/drawingml/2006/wordprocessingDrawing" xmlns:w10="urn:schemas-microsoft-com:office:word" xmlns:w="http://schemas.openxmlformats.org/wordprocessingml/2006/main" xmlns:w14="http://schemas.microsoft.com/office/word/2010/wordml" xmlns:w15="http://schemas.microsoft.com/office/word/2012/wordml" xmlns:w16cex="http://schemas.microsoft.com/office/word/2018/wordml/cex" xmlns:w16cid="http://schemas.microsoft.com/office/word/2016/wordml/cid" xmlns:w16="http://schemas.microsoft.com/office/word/2018/wordml" xmlns:w16sdtdh="http://schemas.microsoft.com/office/word/2020/wordml/sdtdatahash" xmlns:w16se="http://schemas.microsoft.com/office/word/2015/wordml/symex" xmlns:wpg="http://schemas.microsoft.com/office/word/2010/wordprocessingGroup" xmlns:wpi="http://schemas.microsoft.com/office/word/2010/wordprocessingInk" xmlns:wne="http://schemas.microsoft.com/office/word/2006/wordml" xmlns:wps="http://schemas.microsoft.com/office/word/2010/wordprocessingShape" mc:Ignorable="w14 w15 w16se w16cid w16 w16cex w16sdtdh wp14">
   <w:sdt>
     <w:sdtPr>
       <w:id w:val="-334605519"/>
@@ -3969,7 +4387,7 @@
 </file>
 
 <file path=word/footnotes.xml><?xml version="1.0" encoding="utf-8"?>
-<w:footnotes xmlns:wpc="http://schemas.microsoft.com/office/word/2010/wordprocessingCanvas" xmlns:cx="http://schemas.microsoft.com/office/drawing/2014/chartex" xmlns:cx1="http://schemas.microsoft.com/office/drawing/2015/9/8/chartex" xmlns:cx2="http://schemas.microsoft.com/office/drawing/2015/10/21/chartex" xmlns:cx3="http://schemas.microsoft.com/office/drawing/2016/5/9/chartex" xmlns:cx4="http://schemas.microsoft.com/office/drawing/2016/5/10/chartex" xmlns:cx5="http://schemas.microsoft.com/office/drawing/2016/5/11/chartex" xmlns:cx6="http://schemas.microsoft.com/office/drawing/2016/5/12/chartex" xmlns:cx7="http://schemas.microsoft.com/office/drawing/2016/5/13/chartex" xmlns:cx8="http://schemas.microsoft.com/office/drawing/2016/5/14/chartex" xmlns:mc="http://schemas.openxmlformats.org/markup-compatibility/2006" xmlns:aink="http://schemas.microsoft.com/office/drawing/2016/ink" xmlns:am3d="http://schemas.microsoft.com/office/drawing/2017/model3d" xmlns:o="urn:schemas-microsoft-com:office:office" xmlns:r="http://schemas.openxmlformats.org/officeDocument/2006/relationships" xmlns:m="http://schemas.openxmlformats.org/officeDocument/2006/math" xmlns:v="urn:schemas-microsoft-com:vml" xmlns:wp14="http://schemas.microsoft.com/office/word/2010/wordprocessingDrawing" xmlns:wp="http://schemas.openxmlformats.org/drawingml/2006/wordprocessingDrawing" xmlns:w10="urn:schemas-microsoft-com:office:word" xmlns:w="http://schemas.openxmlformats.org/wordprocessingml/2006/main" xmlns:w14="http://schemas.microsoft.com/office/word/2010/wordml" xmlns:w15="http://schemas.microsoft.com/office/word/2012/wordml" xmlns:w16cex="http://schemas.microsoft.com/office/word/2018/wordml/cex" xmlns:w16cid="http://schemas.microsoft.com/office/word/2016/wordml/cid" xmlns:w16="http://schemas.microsoft.com/office/word/2018/wordml" xmlns:w16se="http://schemas.microsoft.com/office/word/2015/wordml/symex" xmlns:wpg="http://schemas.microsoft.com/office/word/2010/wordprocessingGroup" xmlns:wpi="http://schemas.microsoft.com/office/word/2010/wordprocessingInk" xmlns:wne="http://schemas.microsoft.com/office/word/2006/wordml" xmlns:wps="http://schemas.microsoft.com/office/word/2010/wordprocessingShape" mc:Ignorable="w14 w15 w16se w16cid w16 w16cex wp14">
+<w:footnotes xmlns:wpc="http://schemas.microsoft.com/office/word/2010/wordprocessingCanvas" xmlns:cx="http://schemas.microsoft.com/office/drawing/2014/chartex" xmlns:cx1="http://schemas.microsoft.com/office/drawing/2015/9/8/chartex" xmlns:cx2="http://schemas.microsoft.com/office/drawing/2015/10/21/chartex" xmlns:cx3="http://schemas.microsoft.com/office/drawing/2016/5/9/chartex" xmlns:cx4="http://schemas.microsoft.com/office/drawing/2016/5/10/chartex" xmlns:cx5="http://schemas.microsoft.com/office/drawing/2016/5/11/chartex" xmlns:cx6="http://schemas.microsoft.com/office/drawing/2016/5/12/chartex" xmlns:cx7="http://schemas.microsoft.com/office/drawing/2016/5/13/chartex" xmlns:cx8="http://schemas.microsoft.com/office/drawing/2016/5/14/chartex" xmlns:mc="http://schemas.openxmlformats.org/markup-compatibility/2006" xmlns:aink="http://schemas.microsoft.com/office/drawing/2016/ink" xmlns:am3d="http://schemas.microsoft.com/office/drawing/2017/model3d" xmlns:o="urn:schemas-microsoft-com:office:office" xmlns:r="http://schemas.openxmlformats.org/officeDocument/2006/relationships" xmlns:m="http://schemas.openxmlformats.org/officeDocument/2006/math" xmlns:v="urn:schemas-microsoft-com:vml" xmlns:wp14="http://schemas.microsoft.com/office/word/2010/wordprocessingDrawing" xmlns:wp="http://schemas.openxmlformats.org/drawingml/2006/wordprocessingDrawing" xmlns:w10="urn:schemas-microsoft-com:office:word" xmlns:w="http://schemas.openxmlformats.org/wordprocessingml/2006/main" xmlns:w14="http://schemas.microsoft.com/office/word/2010/wordml" xmlns:w15="http://schemas.microsoft.com/office/word/2012/wordml" xmlns:w16cex="http://schemas.microsoft.com/office/word/2018/wordml/cex" xmlns:w16cid="http://schemas.microsoft.com/office/word/2016/wordml/cid" xmlns:w16="http://schemas.microsoft.com/office/word/2018/wordml" xmlns:w16sdtdh="http://schemas.microsoft.com/office/word/2020/wordml/sdtdatahash" xmlns:w16se="http://schemas.microsoft.com/office/word/2015/wordml/symex" xmlns:wpg="http://schemas.microsoft.com/office/word/2010/wordprocessingGroup" xmlns:wpi="http://schemas.microsoft.com/office/word/2010/wordprocessingInk" xmlns:wne="http://schemas.microsoft.com/office/word/2006/wordml" xmlns:wps="http://schemas.microsoft.com/office/word/2010/wordprocessingShape" mc:Ignorable="w14 w15 w16se w16cid w16 w16cex w16sdtdh wp14">
   <w:footnote w:type="separator" w:id="-1">
     <w:p>
       <w:pPr>
@@ -3994,7 +4412,7 @@
 </file>
 
 <file path=word/numbering.xml><?xml version="1.0" encoding="utf-8"?>
-<w:numbering xmlns:wpc="http://schemas.microsoft.com/office/word/2010/wordprocessingCanvas" xmlns:cx="http://schemas.microsoft.com/office/drawing/2014/chartex" xmlns:cx1="http://schemas.microsoft.com/office/drawing/2015/9/8/chartex" xmlns:cx2="http://schemas.microsoft.com/office/drawing/2015/10/21/chartex" xmlns:cx3="http://schemas.microsoft.com/office/drawing/2016/5/9/chartex" xmlns:cx4="http://schemas.microsoft.com/office/drawing/2016/5/10/chartex" xmlns:cx5="http://schemas.microsoft.com/office/drawing/2016/5/11/chartex" xmlns:cx6="http://schemas.microsoft.com/office/drawing/2016/5/12/chartex" xmlns:cx7="http://schemas.microsoft.com/office/drawing/2016/5/13/chartex" xmlns:cx8="http://schemas.microsoft.com/office/drawing/2016/5/14/chartex" xmlns:mc="http://schemas.openxmlformats.org/markup-compatibility/2006" xmlns:aink="http://schemas.microsoft.com/office/drawing/2016/ink" xmlns:am3d="http://schemas.microsoft.com/office/drawing/2017/model3d" xmlns:o="urn:schemas-microsoft-com:office:office" xmlns:r="http://schemas.openxmlformats.org/officeDocument/2006/relationships" xmlns:m="http://schemas.openxmlformats.org/officeDocument/2006/math" xmlns:v="urn:schemas-microsoft-com:vml" xmlns:wp14="http://schemas.microsoft.com/office/word/2010/wordprocessingDrawing" xmlns:wp="http://schemas.openxmlformats.org/drawingml/2006/wordprocessingDrawing" xmlns:w10="urn:schemas-microsoft-com:office:word" xmlns:w="http://schemas.openxmlformats.org/wordprocessingml/2006/main" xmlns:w14="http://schemas.microsoft.com/office/word/2010/wordml" xmlns:w15="http://schemas.microsoft.com/office/word/2012/wordml" xmlns:w16cex="http://schemas.microsoft.com/office/word/2018/wordml/cex" xmlns:w16cid="http://schemas.microsoft.com/office/word/2016/wordml/cid" xmlns:w16="http://schemas.microsoft.com/office/word/2018/wordml" xmlns:w16se="http://schemas.microsoft.com/office/word/2015/wordml/symex" xmlns:wpg="http://schemas.microsoft.com/office/word/2010/wordprocessingGroup" xmlns:wpi="http://schemas.microsoft.com/office/word/2010/wordprocessingInk" xmlns:wne="http://schemas.microsoft.com/office/word/2006/wordml" xmlns:wps="http://schemas.microsoft.com/office/word/2010/wordprocessingShape" mc:Ignorable="w14 w15 w16se w16cid w16 w16cex wp14">
+<w:numbering xmlns:wpc="http://schemas.microsoft.com/office/word/2010/wordprocessingCanvas" xmlns:cx="http://schemas.microsoft.com/office/drawing/2014/chartex" xmlns:cx1="http://schemas.microsoft.com/office/drawing/2015/9/8/chartex" xmlns:cx2="http://schemas.microsoft.com/office/drawing/2015/10/21/chartex" xmlns:cx3="http://schemas.microsoft.com/office/drawing/2016/5/9/chartex" xmlns:cx4="http://schemas.microsoft.com/office/drawing/2016/5/10/chartex" xmlns:cx5="http://schemas.microsoft.com/office/drawing/2016/5/11/chartex" xmlns:cx6="http://schemas.microsoft.com/office/drawing/2016/5/12/chartex" xmlns:cx7="http://schemas.microsoft.com/office/drawing/2016/5/13/chartex" xmlns:cx8="http://schemas.microsoft.com/office/drawing/2016/5/14/chartex" xmlns:mc="http://schemas.openxmlformats.org/markup-compatibility/2006" xmlns:aink="http://schemas.microsoft.com/office/drawing/2016/ink" xmlns:am3d="http://schemas.microsoft.com/office/drawing/2017/model3d" xmlns:o="urn:schemas-microsoft-com:office:office" xmlns:r="http://schemas.openxmlformats.org/officeDocument/2006/relationships" xmlns:m="http://schemas.openxmlformats.org/officeDocument/2006/math" xmlns:v="urn:schemas-microsoft-com:vml" xmlns:wp14="http://schemas.microsoft.com/office/word/2010/wordprocessingDrawing" xmlns:wp="http://schemas.openxmlformats.org/drawingml/2006/wordprocessingDrawing" xmlns:w10="urn:schemas-microsoft-com:office:word" xmlns:w="http://schemas.openxmlformats.org/wordprocessingml/2006/main" xmlns:w14="http://schemas.microsoft.com/office/word/2010/wordml" xmlns:w15="http://schemas.microsoft.com/office/word/2012/wordml" xmlns:w16cex="http://schemas.microsoft.com/office/word/2018/wordml/cex" xmlns:w16cid="http://schemas.microsoft.com/office/word/2016/wordml/cid" xmlns:w16="http://schemas.microsoft.com/office/word/2018/wordml" xmlns:w16sdtdh="http://schemas.microsoft.com/office/word/2020/wordml/sdtdatahash" xmlns:w16se="http://schemas.microsoft.com/office/word/2015/wordml/symex" xmlns:wpg="http://schemas.microsoft.com/office/word/2010/wordprocessingGroup" xmlns:wpi="http://schemas.microsoft.com/office/word/2010/wordprocessingInk" xmlns:wne="http://schemas.microsoft.com/office/word/2006/wordml" xmlns:wps="http://schemas.microsoft.com/office/word/2010/wordprocessingShape" mc:Ignorable="w14 w15 w16se w16cid w16 w16cex w16sdtdh wp14">
   <w:abstractNum w:abstractNumId="0" w15:restartNumberingAfterBreak="0">
     <w:nsid w:val="08D157C6"/>
     <w:multiLevelType w:val="hybridMultilevel"/>
@@ -5406,7 +5824,7 @@
 </file>
 
 <file path=word/styles.xml><?xml version="1.0" encoding="utf-8"?>
-<w:styles xmlns:mc="http://schemas.openxmlformats.org/markup-compatibility/2006" xmlns:r="http://schemas.openxmlformats.org/officeDocument/2006/relationships" xmlns:w="http://schemas.openxmlformats.org/wordprocessingml/2006/main" xmlns:w14="http://schemas.microsoft.com/office/word/2010/wordml" xmlns:w15="http://schemas.microsoft.com/office/word/2012/wordml" xmlns:w16cex="http://schemas.microsoft.com/office/word/2018/wordml/cex" xmlns:w16cid="http://schemas.microsoft.com/office/word/2016/wordml/cid" xmlns:w16="http://schemas.microsoft.com/office/word/2018/wordml" xmlns:w16se="http://schemas.microsoft.com/office/word/2015/wordml/symex" mc:Ignorable="w14 w15 w16se w16cid w16 w16cex">
+<w:styles xmlns:mc="http://schemas.openxmlformats.org/markup-compatibility/2006" xmlns:r="http://schemas.openxmlformats.org/officeDocument/2006/relationships" xmlns:w="http://schemas.openxmlformats.org/wordprocessingml/2006/main" xmlns:w14="http://schemas.microsoft.com/office/word/2010/wordml" xmlns:w15="http://schemas.microsoft.com/office/word/2012/wordml" xmlns:w16cex="http://schemas.microsoft.com/office/word/2018/wordml/cex" xmlns:w16cid="http://schemas.microsoft.com/office/word/2016/wordml/cid" xmlns:w16="http://schemas.microsoft.com/office/word/2018/wordml" xmlns:w16sdtdh="http://schemas.microsoft.com/office/word/2020/wordml/sdtdatahash" xmlns:w16se="http://schemas.microsoft.com/office/word/2015/wordml/symex" mc:Ignorable="w14 w15 w16se w16cid w16 w16cex w16sdtdh">
   <w:docDefaults>
     <w:rPrDefault>
       <w:rPr>
@@ -5957,6 +6375,7 @@
   <w:style w:type="character" w:default="1" w:styleId="Policepardfaut">
     <w:name w:val="Default Paragraph Font"/>
     <w:uiPriority w:val="1"/>
+    <w:semiHidden/>
     <w:unhideWhenUsed/>
   </w:style>
   <w:style w:type="table" w:default="1" w:styleId="TableauNormal">

</xml_diff>